<commit_message>
Academic Writing final version completed
</commit_message>
<xml_diff>
--- a/Individual Project/Intro.docx
+++ b/Individual Project/Intro.docx
@@ -1578,21 +1578,16 @@
           <w:numId w:val="1"/>
         </w:numPr>
         <w:spacing w:line="276" w:lineRule="auto"/>
-        <w:rPr>
-          <w:rFonts w:ascii="Cambria" w:hAnsi="Cambria"/>
-        </w:rPr>
-      </w:pPr>
-      <w:r>
-        <w:rPr>
-          <w:rFonts w:ascii="Cambria" w:hAnsi="Cambria"/>
-        </w:rPr>
-        <w:t>Working on</w:t>
-      </w:r>
-      <w:r>
-        <w:rPr>
-          <w:rFonts w:ascii="Cambria" w:hAnsi="Cambria"/>
-        </w:rPr>
-        <w:t xml:space="preserve"> Plans</w:t>
+        <w:ind w:left="360"/>
+        <w:rPr>
+          <w:rFonts w:ascii="Cambria" w:hAnsi="Cambria"/>
+        </w:rPr>
+      </w:pPr>
+      <w:r>
+        <w:rPr>
+          <w:rFonts w:ascii="Cambria" w:hAnsi="Cambria"/>
+        </w:rPr>
+        <w:t>Research on expenses and incomes</w:t>
       </w:r>
     </w:p>
     <w:p>
@@ -1603,27 +1598,34 @@
           <w:numId w:val="1"/>
         </w:numPr>
         <w:spacing w:line="276" w:lineRule="auto"/>
-        <w:rPr>
-          <w:rFonts w:ascii="Cambria" w:hAnsi="Cambria"/>
-        </w:rPr>
-      </w:pPr>
-      <w:r>
-        <w:rPr>
-          <w:rFonts w:ascii="Cambria" w:hAnsi="Cambria"/>
-        </w:rPr>
-        <w:t>Divide the whole research process into different sub</w:t>
-      </w:r>
-      <w:r>
-        <w:rPr>
-          <w:rFonts w:ascii="Cambria" w:hAnsi="Cambria"/>
-        </w:rPr>
-        <w:t>-</w:t>
-      </w:r>
-      <w:r>
-        <w:rPr>
-          <w:rFonts w:ascii="Cambria" w:hAnsi="Cambria"/>
-        </w:rPr>
-        <w:t>tasks</w:t>
+        <w:ind w:left="900"/>
+        <w:rPr>
+          <w:rFonts w:ascii="Cambria" w:hAnsi="Cambria"/>
+        </w:rPr>
+      </w:pPr>
+      <w:r>
+        <w:rPr>
+          <w:rFonts w:ascii="Cambria" w:hAnsi="Cambria"/>
+          <w:color w:val="212529"/>
+          <w:shd w:val="clear" w:color="auto" w:fill="FFFFFF"/>
+        </w:rPr>
+        <w:t xml:space="preserve">Understand </w:t>
+      </w:r>
+      <w:r>
+        <w:rPr>
+          <w:rFonts w:ascii="Cambria" w:hAnsi="Cambria"/>
+          <w:color w:val="212529"/>
+          <w:shd w:val="clear" w:color="auto" w:fill="FFFFFF"/>
+        </w:rPr>
+        <w:t>personal expense of</w:t>
+      </w:r>
+      <w:r>
+        <w:rPr>
+          <w:rFonts w:ascii="Cambria" w:hAnsi="Cambria"/>
+          <w:color w:val="212529"/>
+          <w:shd w:val="clear" w:color="auto" w:fill="FFFFFF"/>
+        </w:rPr>
+        <w:t xml:space="preserve"> a day, week, and month</w:t>
       </w:r>
     </w:p>
     <w:p>
@@ -1634,15 +1636,18 @@
           <w:numId w:val="1"/>
         </w:numPr>
         <w:spacing w:line="276" w:lineRule="auto"/>
-        <w:rPr>
-          <w:rFonts w:ascii="Cambria" w:hAnsi="Cambria"/>
-        </w:rPr>
-      </w:pPr>
-      <w:r>
-        <w:rPr>
-          <w:rFonts w:ascii="Cambria" w:hAnsi="Cambria"/>
-        </w:rPr>
-        <w:t>Arrange the tasks in a sequential order</w:t>
+        <w:ind w:left="900"/>
+        <w:rPr>
+          <w:rFonts w:ascii="Cambria" w:hAnsi="Cambria"/>
+        </w:rPr>
+      </w:pPr>
+      <w:r>
+        <w:rPr>
+          <w:rFonts w:ascii="Cambria" w:hAnsi="Cambria"/>
+          <w:color w:val="212529"/>
+          <w:shd w:val="clear" w:color="auto" w:fill="FFFFFF"/>
+        </w:rPr>
+        <w:t>Learn about the income sources</w:t>
       </w:r>
     </w:p>
     <w:p>
@@ -1653,27 +1658,80 @@
           <w:numId w:val="1"/>
         </w:numPr>
         <w:spacing w:line="276" w:lineRule="auto"/>
-        <w:rPr>
-          <w:rFonts w:ascii="Cambria" w:hAnsi="Cambria"/>
-        </w:rPr>
-      </w:pPr>
-      <w:r>
-        <w:rPr>
-          <w:rFonts w:ascii="Cambria" w:hAnsi="Cambria"/>
-        </w:rPr>
-        <w:t xml:space="preserve">Define </w:t>
-      </w:r>
-      <w:r>
-        <w:rPr>
-          <w:rFonts w:ascii="Cambria" w:hAnsi="Cambria"/>
-        </w:rPr>
-        <w:t xml:space="preserve">a </w:t>
-      </w:r>
-      <w:r>
-        <w:rPr>
-          <w:rFonts w:ascii="Cambria" w:hAnsi="Cambria"/>
-        </w:rPr>
-        <w:t>deadline for each task</w:t>
+        <w:ind w:left="900"/>
+        <w:rPr>
+          <w:rFonts w:ascii="Cambria" w:hAnsi="Cambria"/>
+        </w:rPr>
+      </w:pPr>
+      <w:r>
+        <w:rPr>
+          <w:rFonts w:ascii="Cambria" w:hAnsi="Cambria"/>
+          <w:color w:val="212529"/>
+          <w:shd w:val="clear" w:color="auto" w:fill="FFFFFF"/>
+        </w:rPr>
+        <w:t>Find different</w:t>
+      </w:r>
+      <w:r>
+        <w:rPr>
+          <w:rFonts w:ascii="Cambria" w:hAnsi="Cambria"/>
+          <w:color w:val="212529"/>
+          <w:shd w:val="clear" w:color="auto" w:fill="FFFFFF"/>
+        </w:rPr>
+        <w:t xml:space="preserve"> expense and income</w:t>
+      </w:r>
+      <w:r>
+        <w:rPr>
+          <w:rFonts w:ascii="Cambria" w:hAnsi="Cambria"/>
+          <w:color w:val="212529"/>
+          <w:shd w:val="clear" w:color="auto" w:fill="FFFFFF"/>
+        </w:rPr>
+        <w:t xml:space="preserve"> categories</w:t>
+      </w:r>
+    </w:p>
+    <w:p>
+      <w:pPr>
+        <w:pStyle w:val="ListParagraph"/>
+        <w:numPr>
+          <w:ilvl w:val="1"/>
+          <w:numId w:val="1"/>
+        </w:numPr>
+        <w:spacing w:line="276" w:lineRule="auto"/>
+        <w:ind w:left="900"/>
+        <w:rPr>
+          <w:rFonts w:ascii="Cambria" w:hAnsi="Cambria"/>
+        </w:rPr>
+      </w:pPr>
+      <w:r>
+        <w:rPr>
+          <w:rFonts w:ascii="Cambria" w:hAnsi="Cambria"/>
+          <w:color w:val="212529"/>
+          <w:shd w:val="clear" w:color="auto" w:fill="FFFFFF"/>
+        </w:rPr>
+        <w:t>Identify the problems</w:t>
+      </w:r>
+      <w:r>
+        <w:rPr>
+          <w:rFonts w:ascii="Cambria" w:hAnsi="Cambria"/>
+          <w:color w:val="212529"/>
+          <w:shd w:val="clear" w:color="auto" w:fill="FFFFFF"/>
+        </w:rPr>
+        <w:t xml:space="preserve"> while managing </w:t>
+      </w:r>
+      <w:r>
+        <w:rPr>
+          <w:rFonts w:ascii="Cambria" w:hAnsi="Cambria"/>
+          <w:color w:val="212529"/>
+          <w:shd w:val="clear" w:color="auto" w:fill="FFFFFF"/>
+        </w:rPr>
+        <w:t xml:space="preserve">the </w:t>
+      </w:r>
+      <w:r>
+        <w:rPr>
+          <w:rFonts w:ascii="Cambria" w:hAnsi="Cambria"/>
+          <w:color w:val="212529"/>
+          <w:shd w:val="clear" w:color="auto" w:fill="FFFFFF"/>
+        </w:rPr>
+        <w:t>economics</w:t>
       </w:r>
     </w:p>
     <w:p>
@@ -1684,15 +1742,50 @@
           <w:numId w:val="1"/>
         </w:numPr>
         <w:spacing w:line="276" w:lineRule="auto"/>
-        <w:rPr>
-          <w:rFonts w:ascii="Cambria" w:hAnsi="Cambria"/>
-        </w:rPr>
-      </w:pPr>
-      <w:r>
-        <w:rPr>
-          <w:rFonts w:ascii="Cambria" w:hAnsi="Cambria"/>
-        </w:rPr>
-        <w:t>Research on expenses and incomes</w:t>
+        <w:ind w:left="360"/>
+        <w:rPr>
+          <w:rFonts w:ascii="Cambria" w:hAnsi="Cambria"/>
+        </w:rPr>
+      </w:pPr>
+      <w:r>
+        <w:rPr>
+          <w:rFonts w:ascii="Cambria" w:hAnsi="Cambria"/>
+          <w:color w:val="212529"/>
+          <w:shd w:val="clear" w:color="auto" w:fill="FFFFFF"/>
+        </w:rPr>
+        <w:t>Research</w:t>
+      </w:r>
+      <w:r>
+        <w:rPr>
+          <w:rFonts w:ascii="Cambria" w:hAnsi="Cambria"/>
+          <w:color w:val="212529"/>
+          <w:shd w:val="clear" w:color="auto" w:fill="FFFFFF"/>
+        </w:rPr>
+        <w:t>ing</w:t>
+      </w:r>
+      <w:r>
+        <w:rPr>
+          <w:rFonts w:ascii="Cambria" w:hAnsi="Cambria"/>
+          <w:color w:val="212529"/>
+          <w:shd w:val="clear" w:color="auto" w:fill="FFFFFF"/>
+        </w:rPr>
+        <w:t xml:space="preserve"> </w:t>
+      </w:r>
+      <w:r>
+        <w:rPr>
+          <w:rFonts w:ascii="Cambria" w:hAnsi="Cambria"/>
+          <w:color w:val="212529"/>
+          <w:shd w:val="clear" w:color="auto" w:fill="FFFFFF"/>
+        </w:rPr>
+        <w:t>existin</w:t>
+      </w:r>
+      <w:r>
+        <w:rPr>
+          <w:rFonts w:ascii="Cambria" w:hAnsi="Cambria"/>
+          <w:color w:val="212529"/>
+          <w:shd w:val="clear" w:color="auto" w:fill="FFFFFF"/>
+        </w:rPr>
+        <w:t>g systems</w:t>
       </w:r>
     </w:p>
     <w:p>
@@ -1703,17 +1796,64 @@
           <w:numId w:val="1"/>
         </w:numPr>
         <w:spacing w:line="276" w:lineRule="auto"/>
-        <w:rPr>
-          <w:rFonts w:ascii="Cambria" w:hAnsi="Cambria"/>
-        </w:rPr>
-      </w:pPr>
-      <w:r>
-        <w:rPr>
-          <w:rFonts w:ascii="Cambria" w:hAnsi="Cambria"/>
-          <w:color w:val="212529"/>
-          <w:shd w:val="clear" w:color="auto" w:fill="FFFFFF"/>
-        </w:rPr>
-        <w:t>Understand how a normal person uses his/her money in a day, week, and month</w:t>
+        <w:ind w:left="900"/>
+        <w:rPr>
+          <w:rFonts w:ascii="Cambria" w:hAnsi="Cambria"/>
+        </w:rPr>
+      </w:pPr>
+      <w:r>
+        <w:rPr>
+          <w:rFonts w:ascii="Cambria" w:hAnsi="Cambria"/>
+        </w:rPr>
+        <w:t xml:space="preserve">Search </w:t>
+      </w:r>
+      <w:r>
+        <w:rPr>
+          <w:rFonts w:ascii="Cambria" w:hAnsi="Cambria"/>
+        </w:rPr>
+        <w:t xml:space="preserve">and </w:t>
+      </w:r>
+      <w:r>
+        <w:rPr>
+          <w:rFonts w:ascii="Cambria" w:hAnsi="Cambria"/>
+        </w:rPr>
+        <w:t>u</w:t>
+      </w:r>
+      <w:r>
+        <w:rPr>
+          <w:rFonts w:ascii="Cambria" w:hAnsi="Cambria"/>
+        </w:rPr>
+        <w:t>nderstand the workflow</w:t>
+      </w:r>
+      <w:r>
+        <w:rPr>
+          <w:rFonts w:ascii="Cambria" w:hAnsi="Cambria"/>
+        </w:rPr>
+        <w:t xml:space="preserve"> and </w:t>
+      </w:r>
+      <w:r>
+        <w:rPr>
+          <w:rFonts w:ascii="Cambria" w:hAnsi="Cambria"/>
+        </w:rPr>
+        <w:t>features</w:t>
+      </w:r>
+      <w:r>
+        <w:rPr>
+          <w:rFonts w:ascii="Cambria" w:hAnsi="Cambria"/>
+        </w:rPr>
+        <w:t xml:space="preserve"> of the</w:t>
+      </w:r>
+      <w:r>
+        <w:rPr>
+          <w:rFonts w:ascii="Cambria" w:hAnsi="Cambria"/>
+        </w:rPr>
+        <w:t xml:space="preserve"> existing</w:t>
+      </w:r>
+      <w:r>
+        <w:rPr>
+          <w:rFonts w:ascii="Cambria" w:hAnsi="Cambria"/>
+        </w:rPr>
+        <w:t xml:space="preserve"> systems</w:t>
       </w:r>
     </w:p>
     <w:p>
@@ -1724,17 +1864,52 @@
           <w:numId w:val="1"/>
         </w:numPr>
         <w:spacing w:line="276" w:lineRule="auto"/>
-        <w:rPr>
-          <w:rFonts w:ascii="Cambria" w:hAnsi="Cambria"/>
-        </w:rPr>
-      </w:pPr>
-      <w:r>
-        <w:rPr>
-          <w:rFonts w:ascii="Cambria" w:hAnsi="Cambria"/>
-          <w:color w:val="212529"/>
-          <w:shd w:val="clear" w:color="auto" w:fill="FFFFFF"/>
-        </w:rPr>
-        <w:t>Learn about the income sources</w:t>
+        <w:ind w:left="900"/>
+        <w:rPr>
+          <w:rFonts w:ascii="Cambria" w:hAnsi="Cambria"/>
+        </w:rPr>
+      </w:pPr>
+      <w:r>
+        <w:rPr>
+          <w:rFonts w:ascii="Cambria" w:hAnsi="Cambria"/>
+        </w:rPr>
+        <w:t>Understand</w:t>
+      </w:r>
+      <w:r>
+        <w:rPr>
+          <w:rFonts w:ascii="Cambria" w:hAnsi="Cambria"/>
+        </w:rPr>
+        <w:t>ing</w:t>
+      </w:r>
+      <w:r>
+        <w:rPr>
+          <w:rFonts w:ascii="Cambria" w:hAnsi="Cambria"/>
+        </w:rPr>
+        <w:t xml:space="preserve"> the system </w:t>
+      </w:r>
+      <w:r>
+        <w:rPr>
+          <w:rFonts w:ascii="Cambria" w:hAnsi="Cambria"/>
+        </w:rPr>
+        <w:t xml:space="preserve">culture and how it </w:t>
+      </w:r>
+      <w:r>
+        <w:rPr>
+          <w:rFonts w:ascii="Cambria" w:hAnsi="Cambria"/>
+        </w:rPr>
+        <w:t>tak</w:t>
+      </w:r>
+      <w:r>
+        <w:rPr>
+          <w:rFonts w:ascii="Cambria" w:hAnsi="Cambria"/>
+        </w:rPr>
+        <w:t>es</w:t>
+      </w:r>
+      <w:r>
+        <w:rPr>
+          <w:rFonts w:ascii="Cambria" w:hAnsi="Cambria"/>
+        </w:rPr>
+        <w:t xml:space="preserve"> advantages</w:t>
       </w:r>
     </w:p>
     <w:p>
@@ -1745,17 +1920,46 @@
           <w:numId w:val="1"/>
         </w:numPr>
         <w:spacing w:line="276" w:lineRule="auto"/>
-        <w:rPr>
-          <w:rFonts w:ascii="Cambria" w:hAnsi="Cambria"/>
-        </w:rPr>
-      </w:pPr>
-      <w:r>
-        <w:rPr>
-          <w:rFonts w:ascii="Cambria" w:hAnsi="Cambria"/>
-          <w:color w:val="212529"/>
-          <w:shd w:val="clear" w:color="auto" w:fill="FFFFFF"/>
-        </w:rPr>
-        <w:t>Find different categories that a person spends money on</w:t>
+        <w:ind w:left="900"/>
+        <w:rPr>
+          <w:rFonts w:ascii="Cambria" w:hAnsi="Cambria"/>
+        </w:rPr>
+      </w:pPr>
+      <w:r>
+        <w:rPr>
+          <w:rFonts w:ascii="Cambria" w:hAnsi="Cambria"/>
+        </w:rPr>
+        <w:t xml:space="preserve">Find the challenges </w:t>
+      </w:r>
+      <w:r>
+        <w:rPr>
+          <w:rFonts w:ascii="Cambria" w:hAnsi="Cambria"/>
+        </w:rPr>
+        <w:t xml:space="preserve">and </w:t>
+      </w:r>
+      <w:r>
+        <w:rPr>
+          <w:rFonts w:ascii="Cambria" w:hAnsi="Cambria"/>
+        </w:rPr>
+        <w:t>missing features</w:t>
+      </w:r>
+      <w:r>
+        <w:rPr>
+          <w:rFonts w:ascii="Cambria" w:hAnsi="Cambria"/>
+        </w:rPr>
+        <w:t xml:space="preserve"> </w:t>
+      </w:r>
+      <w:r>
+        <w:rPr>
+          <w:rFonts w:ascii="Cambria" w:hAnsi="Cambria"/>
+        </w:rPr>
+        <w:t>in the system</w:t>
+      </w:r>
+      <w:r>
+        <w:rPr>
+          <w:rFonts w:ascii="Cambria" w:hAnsi="Cambria"/>
+        </w:rPr>
+        <w:t xml:space="preserve"> </w:t>
       </w:r>
     </w:p>
     <w:p>
@@ -1766,41 +1970,22 @@
           <w:numId w:val="1"/>
         </w:numPr>
         <w:spacing w:line="276" w:lineRule="auto"/>
-        <w:rPr>
-          <w:rFonts w:ascii="Cambria" w:hAnsi="Cambria"/>
-        </w:rPr>
-      </w:pPr>
-      <w:r>
-        <w:rPr>
-          <w:rFonts w:ascii="Cambria" w:hAnsi="Cambria"/>
-          <w:color w:val="212529"/>
-          <w:shd w:val="clear" w:color="auto" w:fill="FFFFFF"/>
-        </w:rPr>
-        <w:t>Identify the problems</w:t>
-      </w:r>
-      <w:r>
-        <w:rPr>
-          <w:rFonts w:ascii="Cambria" w:hAnsi="Cambria"/>
-          <w:color w:val="212529"/>
-          <w:shd w:val="clear" w:color="auto" w:fill="FFFFFF"/>
-        </w:rPr>
-        <w:t xml:space="preserve"> while managing </w:t>
-      </w:r>
-      <w:r>
-        <w:rPr>
-          <w:rFonts w:ascii="Cambria" w:hAnsi="Cambria"/>
-          <w:color w:val="212529"/>
-          <w:shd w:val="clear" w:color="auto" w:fill="FFFFFF"/>
-        </w:rPr>
-        <w:t xml:space="preserve">the </w:t>
-      </w:r>
-      <w:r>
-        <w:rPr>
-          <w:rFonts w:ascii="Cambria" w:hAnsi="Cambria"/>
-          <w:color w:val="212529"/>
-          <w:shd w:val="clear" w:color="auto" w:fill="FFFFFF"/>
-        </w:rPr>
-        <w:t>economics</w:t>
+        <w:ind w:left="900"/>
+        <w:rPr>
+          <w:rFonts w:ascii="Cambria" w:hAnsi="Cambria"/>
+        </w:rPr>
+      </w:pPr>
+      <w:r>
+        <w:rPr>
+          <w:rFonts w:ascii="Cambria" w:hAnsi="Cambria"/>
+        </w:rPr>
+        <w:t xml:space="preserve">Compare existing </w:t>
+      </w:r>
+      <w:r>
+        <w:rPr>
+          <w:rFonts w:ascii="Cambria" w:hAnsi="Cambria"/>
+        </w:rPr>
+        <w:t>systems with each other</w:t>
       </w:r>
     </w:p>
     <w:p>
@@ -1811,49 +1996,16 @@
           <w:numId w:val="1"/>
         </w:numPr>
         <w:spacing w:line="276" w:lineRule="auto"/>
-        <w:rPr>
-          <w:rFonts w:ascii="Cambria" w:hAnsi="Cambria"/>
-        </w:rPr>
-      </w:pPr>
-      <w:r>
-        <w:rPr>
-          <w:rFonts w:ascii="Cambria" w:hAnsi="Cambria"/>
-          <w:color w:val="212529"/>
-          <w:shd w:val="clear" w:color="auto" w:fill="FFFFFF"/>
-        </w:rPr>
-        <w:t>Research</w:t>
-      </w:r>
-      <w:r>
-        <w:rPr>
-          <w:rFonts w:ascii="Cambria" w:hAnsi="Cambria"/>
-          <w:color w:val="212529"/>
-          <w:shd w:val="clear" w:color="auto" w:fill="FFFFFF"/>
-        </w:rPr>
-        <w:t>ing</w:t>
-      </w:r>
-      <w:r>
-        <w:rPr>
-          <w:rFonts w:ascii="Cambria" w:hAnsi="Cambria"/>
-          <w:color w:val="212529"/>
-          <w:shd w:val="clear" w:color="auto" w:fill="FFFFFF"/>
-        </w:rPr>
-        <w:t xml:space="preserve"> </w:t>
-      </w:r>
-      <w:r>
-        <w:rPr>
-          <w:rFonts w:ascii="Cambria" w:hAnsi="Cambria"/>
-          <w:color w:val="212529"/>
-          <w:shd w:val="clear" w:color="auto" w:fill="FFFFFF"/>
-        </w:rPr>
-        <w:t>existin</w:t>
-      </w:r>
-      <w:r>
-        <w:rPr>
-          <w:rFonts w:ascii="Cambria" w:hAnsi="Cambria"/>
-          <w:color w:val="212529"/>
-          <w:shd w:val="clear" w:color="auto" w:fill="FFFFFF"/>
-        </w:rPr>
-        <w:t>g systems</w:t>
+        <w:ind w:left="360"/>
+        <w:rPr>
+          <w:rFonts w:ascii="Cambria" w:hAnsi="Cambria"/>
+        </w:rPr>
+      </w:pPr>
+      <w:r>
+        <w:rPr>
+          <w:rFonts w:ascii="Cambria" w:hAnsi="Cambria"/>
+        </w:rPr>
+        <w:t>Self-researching</w:t>
       </w:r>
     </w:p>
     <w:p>
@@ -1864,45 +2016,16 @@
           <w:numId w:val="1"/>
         </w:numPr>
         <w:spacing w:line="276" w:lineRule="auto"/>
-        <w:rPr>
-          <w:rFonts w:ascii="Cambria" w:hAnsi="Cambria"/>
-        </w:rPr>
-      </w:pPr>
-      <w:r>
-        <w:rPr>
-          <w:rFonts w:ascii="Cambria" w:hAnsi="Cambria"/>
-        </w:rPr>
-        <w:t xml:space="preserve">Search </w:t>
-      </w:r>
-      <w:r>
-        <w:rPr>
-          <w:rFonts w:ascii="Cambria" w:hAnsi="Cambria"/>
-        </w:rPr>
-        <w:t xml:space="preserve">and </w:t>
-      </w:r>
-      <w:r>
-        <w:rPr>
-          <w:rFonts w:ascii="Cambria" w:hAnsi="Cambria"/>
-        </w:rPr>
-        <w:t>u</w:t>
-      </w:r>
-      <w:r>
-        <w:rPr>
-          <w:rFonts w:ascii="Cambria" w:hAnsi="Cambria"/>
-        </w:rPr>
-        <w:t>nderstand the workflow of the</w:t>
-      </w:r>
-      <w:r>
-        <w:rPr>
-          <w:rFonts w:ascii="Cambria" w:hAnsi="Cambria"/>
-        </w:rPr>
-        <w:t xml:space="preserve"> existing</w:t>
-      </w:r>
-      <w:r>
-        <w:rPr>
-          <w:rFonts w:ascii="Cambria" w:hAnsi="Cambria"/>
-        </w:rPr>
-        <w:t xml:space="preserve"> systems</w:t>
+        <w:ind w:left="900"/>
+        <w:rPr>
+          <w:rFonts w:ascii="Cambria" w:hAnsi="Cambria"/>
+        </w:rPr>
+      </w:pPr>
+      <w:r>
+        <w:rPr>
+          <w:rFonts w:ascii="Cambria" w:hAnsi="Cambria"/>
+        </w:rPr>
+        <w:t>Read research papers, documents, and articles</w:t>
       </w:r>
     </w:p>
     <w:p>
@@ -1913,27 +2036,28 @@
           <w:numId w:val="1"/>
         </w:numPr>
         <w:spacing w:line="276" w:lineRule="auto"/>
-        <w:rPr>
-          <w:rFonts w:ascii="Cambria" w:hAnsi="Cambria"/>
-        </w:rPr>
-      </w:pPr>
-      <w:r>
-        <w:rPr>
-          <w:rFonts w:ascii="Cambria" w:hAnsi="Cambria"/>
-        </w:rPr>
-        <w:t xml:space="preserve">Analyze </w:t>
-      </w:r>
-      <w:r>
-        <w:rPr>
-          <w:rFonts w:ascii="Cambria" w:hAnsi="Cambria"/>
-        </w:rPr>
-        <w:t xml:space="preserve">the </w:t>
-      </w:r>
-      <w:r>
-        <w:rPr>
-          <w:rFonts w:ascii="Cambria" w:hAnsi="Cambria"/>
-        </w:rPr>
-        <w:t>features of the system</w:t>
+        <w:ind w:left="900"/>
+        <w:rPr>
+          <w:rFonts w:ascii="Cambria" w:hAnsi="Cambria"/>
+        </w:rPr>
+      </w:pPr>
+      <w:r>
+        <w:rPr>
+          <w:rFonts w:ascii="Cambria" w:hAnsi="Cambria"/>
+        </w:rPr>
+        <w:t xml:space="preserve">Find new useful </w:t>
+      </w:r>
+      <w:r>
+        <w:rPr>
+          <w:rFonts w:ascii="Cambria" w:hAnsi="Cambria"/>
+        </w:rPr>
+        <w:t>functionalities</w:t>
+      </w:r>
+      <w:r>
+        <w:rPr>
+          <w:rFonts w:ascii="Cambria" w:hAnsi="Cambria"/>
+        </w:rPr>
+        <w:t xml:space="preserve"> for the system</w:t>
       </w:r>
     </w:p>
     <w:p>
@@ -1944,39 +2068,16 @@
           <w:numId w:val="1"/>
         </w:numPr>
         <w:spacing w:line="276" w:lineRule="auto"/>
-        <w:rPr>
-          <w:rFonts w:ascii="Cambria" w:hAnsi="Cambria"/>
-        </w:rPr>
-      </w:pPr>
-      <w:r>
-        <w:rPr>
-          <w:rFonts w:ascii="Cambria" w:hAnsi="Cambria"/>
-        </w:rPr>
-        <w:t>Understand</w:t>
-      </w:r>
-      <w:r>
-        <w:rPr>
-          <w:rFonts w:ascii="Cambria" w:hAnsi="Cambria"/>
-        </w:rPr>
-        <w:t>ing</w:t>
-      </w:r>
-      <w:r>
-        <w:rPr>
-          <w:rFonts w:ascii="Cambria" w:hAnsi="Cambria"/>
-        </w:rPr>
-        <w:t xml:space="preserve"> how the system tak</w:t>
-      </w:r>
-      <w:r>
-        <w:rPr>
-          <w:rFonts w:ascii="Cambria" w:hAnsi="Cambria"/>
-        </w:rPr>
-        <w:t>es</w:t>
-      </w:r>
-      <w:r>
-        <w:rPr>
-          <w:rFonts w:ascii="Cambria" w:hAnsi="Cambria"/>
-        </w:rPr>
-        <w:t xml:space="preserve"> advantages</w:t>
+        <w:ind w:left="900"/>
+        <w:rPr>
+          <w:rFonts w:ascii="Cambria" w:hAnsi="Cambria"/>
+        </w:rPr>
+      </w:pPr>
+      <w:r>
+        <w:rPr>
+          <w:rFonts w:ascii="Cambria" w:hAnsi="Cambria"/>
+        </w:rPr>
+        <w:t>Understand gamification on non-gaming app</w:t>
       </w:r>
     </w:p>
     <w:p>
@@ -1987,45 +2088,16 @@
           <w:numId w:val="1"/>
         </w:numPr>
         <w:spacing w:line="276" w:lineRule="auto"/>
-        <w:rPr>
-          <w:rFonts w:ascii="Cambria" w:hAnsi="Cambria"/>
-        </w:rPr>
-      </w:pPr>
-      <w:r>
-        <w:rPr>
-          <w:rFonts w:ascii="Cambria" w:hAnsi="Cambria"/>
-        </w:rPr>
-        <w:t xml:space="preserve">Find the cons or challenges </w:t>
-      </w:r>
-      <w:r>
-        <w:rPr>
-          <w:rFonts w:ascii="Cambria" w:hAnsi="Cambria"/>
-        </w:rPr>
-        <w:t xml:space="preserve">and </w:t>
-      </w:r>
-      <w:r>
-        <w:rPr>
-          <w:rFonts w:ascii="Cambria" w:hAnsi="Cambria"/>
-        </w:rPr>
-        <w:t>missing features</w:t>
-      </w:r>
-      <w:r>
-        <w:rPr>
-          <w:rFonts w:ascii="Cambria" w:hAnsi="Cambria"/>
-        </w:rPr>
-        <w:t xml:space="preserve"> </w:t>
-      </w:r>
-      <w:r>
-        <w:rPr>
-          <w:rFonts w:ascii="Cambria" w:hAnsi="Cambria"/>
-        </w:rPr>
-        <w:t>in the system</w:t>
-      </w:r>
-      <w:r>
-        <w:rPr>
-          <w:rFonts w:ascii="Cambria" w:hAnsi="Cambria"/>
-        </w:rPr>
-        <w:t xml:space="preserve"> </w:t>
+        <w:ind w:left="900"/>
+        <w:rPr>
+          <w:rFonts w:ascii="Cambria" w:hAnsi="Cambria"/>
+        </w:rPr>
+      </w:pPr>
+      <w:r>
+        <w:rPr>
+          <w:rFonts w:ascii="Cambria" w:hAnsi="Cambria"/>
+        </w:rPr>
+        <w:t>Define system functionalities</w:t>
       </w:r>
     </w:p>
     <w:p>
@@ -2036,21 +2108,72 @@
           <w:numId w:val="1"/>
         </w:numPr>
         <w:spacing w:line="276" w:lineRule="auto"/>
-        <w:rPr>
-          <w:rFonts w:ascii="Cambria" w:hAnsi="Cambria"/>
-        </w:rPr>
-      </w:pPr>
-      <w:r>
-        <w:rPr>
-          <w:rFonts w:ascii="Cambria" w:hAnsi="Cambria"/>
-        </w:rPr>
-        <w:t xml:space="preserve">Compare existing </w:t>
-      </w:r>
-      <w:r>
-        <w:rPr>
-          <w:rFonts w:ascii="Cambria" w:hAnsi="Cambria"/>
-        </w:rPr>
-        <w:t>systems with each other</w:t>
+        <w:ind w:left="900"/>
+        <w:rPr>
+          <w:rFonts w:ascii="Cambria" w:hAnsi="Cambria"/>
+        </w:rPr>
+      </w:pPr>
+      <w:r>
+        <w:rPr>
+          <w:rFonts w:ascii="Cambria" w:hAnsi="Cambria"/>
+        </w:rPr>
+        <w:t>Design</w:t>
+      </w:r>
+      <w:r>
+        <w:rPr>
+          <w:rFonts w:ascii="Cambria" w:hAnsi="Cambria"/>
+        </w:rPr>
+        <w:t xml:space="preserve"> a </w:t>
+      </w:r>
+      <w:r>
+        <w:rPr>
+          <w:rFonts w:ascii="Cambria" w:hAnsi="Cambria"/>
+        </w:rPr>
+        <w:t xml:space="preserve">small </w:t>
+      </w:r>
+      <w:r>
+        <w:rPr>
+          <w:rFonts w:ascii="Cambria" w:hAnsi="Cambria"/>
+        </w:rPr>
+        <w:t>concept</w:t>
+      </w:r>
+      <w:r>
+        <w:rPr>
+          <w:rFonts w:ascii="Cambria" w:hAnsi="Cambria"/>
+        </w:rPr>
+        <w:t xml:space="preserve"> system</w:t>
+      </w:r>
+    </w:p>
+    <w:p>
+      <w:pPr>
+        <w:pStyle w:val="ListParagraph"/>
+        <w:numPr>
+          <w:ilvl w:val="0"/>
+          <w:numId w:val="1"/>
+        </w:numPr>
+        <w:spacing w:line="276" w:lineRule="auto"/>
+        <w:ind w:left="360"/>
+        <w:rPr>
+          <w:rFonts w:ascii="Cambria" w:hAnsi="Cambria"/>
+        </w:rPr>
+      </w:pPr>
+      <w:r>
+        <w:rPr>
+          <w:rFonts w:ascii="Cambria" w:hAnsi="Cambria"/>
+        </w:rPr>
+        <w:t>C</w:t>
+      </w:r>
+      <w:r>
+        <w:rPr>
+          <w:rFonts w:ascii="Cambria" w:hAnsi="Cambria"/>
+        </w:rPr>
+        <w:t>hallenge</w:t>
+      </w:r>
+      <w:r>
+        <w:rPr>
+          <w:rFonts w:ascii="Cambria" w:hAnsi="Cambria"/>
+        </w:rPr>
+        <w:t>s findings</w:t>
       </w:r>
     </w:p>
     <w:p>
@@ -2061,15 +2184,36 @@
           <w:numId w:val="1"/>
         </w:numPr>
         <w:spacing w:line="276" w:lineRule="auto"/>
-        <w:rPr>
-          <w:rFonts w:ascii="Cambria" w:hAnsi="Cambria"/>
-        </w:rPr>
-      </w:pPr>
-      <w:r>
-        <w:rPr>
-          <w:rFonts w:ascii="Cambria" w:hAnsi="Cambria"/>
-        </w:rPr>
-        <w:t>Understand system culture</w:t>
+        <w:ind w:left="900"/>
+        <w:rPr>
+          <w:rFonts w:ascii="Cambria" w:hAnsi="Cambria"/>
+        </w:rPr>
+      </w:pPr>
+      <w:r>
+        <w:rPr>
+          <w:rFonts w:ascii="Cambria" w:hAnsi="Cambria"/>
+        </w:rPr>
+        <w:t xml:space="preserve">Do pestle analysis </w:t>
+      </w:r>
+    </w:p>
+    <w:p>
+      <w:pPr>
+        <w:pStyle w:val="ListParagraph"/>
+        <w:numPr>
+          <w:ilvl w:val="1"/>
+          <w:numId w:val="1"/>
+        </w:numPr>
+        <w:spacing w:line="276" w:lineRule="auto"/>
+        <w:ind w:left="900"/>
+        <w:rPr>
+          <w:rFonts w:ascii="Cambria" w:hAnsi="Cambria"/>
+        </w:rPr>
+      </w:pPr>
+      <w:r>
+        <w:rPr>
+          <w:rFonts w:ascii="Cambria" w:hAnsi="Cambria"/>
+        </w:rPr>
+        <w:t>Do risk analysis</w:t>
       </w:r>
     </w:p>
     <w:p>
@@ -2080,15 +2224,16 @@
           <w:numId w:val="1"/>
         </w:numPr>
         <w:spacing w:line="276" w:lineRule="auto"/>
-        <w:rPr>
-          <w:rFonts w:ascii="Cambria" w:hAnsi="Cambria"/>
-        </w:rPr>
-      </w:pPr>
-      <w:r>
-        <w:rPr>
-          <w:rFonts w:ascii="Cambria" w:hAnsi="Cambria"/>
-        </w:rPr>
-        <w:t>Self-researching</w:t>
+        <w:ind w:left="360"/>
+        <w:rPr>
+          <w:rFonts w:ascii="Cambria" w:hAnsi="Cambria"/>
+        </w:rPr>
+      </w:pPr>
+      <w:r>
+        <w:rPr>
+          <w:rFonts w:ascii="Cambria" w:hAnsi="Cambria"/>
+        </w:rPr>
+        <w:t>System Development</w:t>
       </w:r>
     </w:p>
     <w:p>
@@ -2099,15 +2244,28 @@
           <w:numId w:val="1"/>
         </w:numPr>
         <w:spacing w:line="276" w:lineRule="auto"/>
-        <w:rPr>
-          <w:rFonts w:ascii="Cambria" w:hAnsi="Cambria"/>
-        </w:rPr>
-      </w:pPr>
-      <w:r>
-        <w:rPr>
-          <w:rFonts w:ascii="Cambria" w:hAnsi="Cambria"/>
-        </w:rPr>
-        <w:t>Read research papers, documents, and articles</w:t>
+        <w:ind w:left="900"/>
+        <w:rPr>
+          <w:rFonts w:ascii="Cambria" w:hAnsi="Cambria"/>
+        </w:rPr>
+      </w:pPr>
+      <w:r>
+        <w:rPr>
+          <w:rFonts w:ascii="Cambria" w:hAnsi="Cambria"/>
+        </w:rPr>
+        <w:t>Use the appropriate methodology, tools</w:t>
+      </w:r>
+      <w:r>
+        <w:rPr>
+          <w:rFonts w:ascii="Cambria" w:hAnsi="Cambria"/>
+        </w:rPr>
+        <w:t>,</w:t>
+      </w:r>
+      <w:r>
+        <w:rPr>
+          <w:rFonts w:ascii="Cambria" w:hAnsi="Cambria"/>
+        </w:rPr>
+        <w:t xml:space="preserve"> and technology</w:t>
       </w:r>
     </w:p>
     <w:p>
@@ -2118,27 +2276,16 @@
           <w:numId w:val="1"/>
         </w:numPr>
         <w:spacing w:line="276" w:lineRule="auto"/>
-        <w:rPr>
-          <w:rFonts w:ascii="Cambria" w:hAnsi="Cambria"/>
-        </w:rPr>
-      </w:pPr>
-      <w:r>
-        <w:rPr>
-          <w:rFonts w:ascii="Cambria" w:hAnsi="Cambria"/>
-        </w:rPr>
-        <w:t xml:space="preserve">Find new useful </w:t>
-      </w:r>
-      <w:r>
-        <w:rPr>
-          <w:rFonts w:ascii="Cambria" w:hAnsi="Cambria"/>
-        </w:rPr>
-        <w:t>functionalities</w:t>
-      </w:r>
-      <w:r>
-        <w:rPr>
-          <w:rFonts w:ascii="Cambria" w:hAnsi="Cambria"/>
-        </w:rPr>
-        <w:t xml:space="preserve"> for the system</w:t>
+        <w:ind w:left="900"/>
+        <w:rPr>
+          <w:rFonts w:ascii="Cambria" w:hAnsi="Cambria"/>
+        </w:rPr>
+      </w:pPr>
+      <w:r>
+        <w:rPr>
+          <w:rFonts w:ascii="Cambria" w:hAnsi="Cambria"/>
+        </w:rPr>
+        <w:t>Add quality attributes to the system</w:t>
       </w:r>
     </w:p>
     <w:p>
@@ -2149,15 +2296,16 @@
           <w:numId w:val="1"/>
         </w:numPr>
         <w:spacing w:line="276" w:lineRule="auto"/>
-        <w:rPr>
-          <w:rFonts w:ascii="Cambria" w:hAnsi="Cambria"/>
-        </w:rPr>
-      </w:pPr>
-      <w:r>
-        <w:rPr>
-          <w:rFonts w:ascii="Cambria" w:hAnsi="Cambria"/>
-        </w:rPr>
-        <w:t>Understand gamification on non-gaming app</w:t>
+        <w:ind w:left="900"/>
+        <w:rPr>
+          <w:rFonts w:ascii="Cambria" w:hAnsi="Cambria"/>
+        </w:rPr>
+      </w:pPr>
+      <w:r>
+        <w:rPr>
+          <w:rFonts w:ascii="Cambria" w:hAnsi="Cambria"/>
+        </w:rPr>
+        <w:t>Add security and data backup to the system</w:t>
       </w:r>
     </w:p>
     <w:p>
@@ -2168,15 +2316,36 @@
           <w:numId w:val="1"/>
         </w:numPr>
         <w:spacing w:line="276" w:lineRule="auto"/>
-        <w:rPr>
-          <w:rFonts w:ascii="Cambria" w:hAnsi="Cambria"/>
-        </w:rPr>
-      </w:pPr>
-      <w:r>
-        <w:rPr>
-          <w:rFonts w:ascii="Cambria" w:hAnsi="Cambria"/>
-        </w:rPr>
-        <w:t>Define system functionalities</w:t>
+        <w:ind w:left="900"/>
+        <w:rPr>
+          <w:rFonts w:ascii="Cambria" w:hAnsi="Cambria"/>
+        </w:rPr>
+      </w:pPr>
+      <w:r>
+        <w:rPr>
+          <w:rFonts w:ascii="Cambria" w:hAnsi="Cambria"/>
+        </w:rPr>
+        <w:t>Test the system</w:t>
+      </w:r>
+    </w:p>
+    <w:p>
+      <w:pPr>
+        <w:pStyle w:val="ListParagraph"/>
+        <w:numPr>
+          <w:ilvl w:val="0"/>
+          <w:numId w:val="1"/>
+        </w:numPr>
+        <w:spacing w:line="276" w:lineRule="auto"/>
+        <w:ind w:left="360"/>
+        <w:rPr>
+          <w:rFonts w:ascii="Cambria" w:hAnsi="Cambria"/>
+        </w:rPr>
+      </w:pPr>
+      <w:r>
+        <w:rPr>
+          <w:rFonts w:ascii="Cambria" w:hAnsi="Cambria"/>
+        </w:rPr>
+        <w:t>Documentation</w:t>
       </w:r>
     </w:p>
     <w:p>
@@ -2187,70 +2356,18 @@
           <w:numId w:val="1"/>
         </w:numPr>
         <w:spacing w:line="276" w:lineRule="auto"/>
-        <w:rPr>
-          <w:rFonts w:ascii="Cambria" w:hAnsi="Cambria"/>
-        </w:rPr>
-      </w:pPr>
-      <w:r>
-        <w:rPr>
-          <w:rFonts w:ascii="Cambria" w:hAnsi="Cambria"/>
-        </w:rPr>
-        <w:t>Design</w:t>
-      </w:r>
-      <w:r>
-        <w:rPr>
-          <w:rFonts w:ascii="Cambria" w:hAnsi="Cambria"/>
-        </w:rPr>
-        <w:t xml:space="preserve"> a </w:t>
-      </w:r>
-      <w:r>
-        <w:rPr>
-          <w:rFonts w:ascii="Cambria" w:hAnsi="Cambria"/>
-        </w:rPr>
-        <w:t xml:space="preserve">small </w:t>
-      </w:r>
-      <w:r>
-        <w:rPr>
-          <w:rFonts w:ascii="Cambria" w:hAnsi="Cambria"/>
-        </w:rPr>
-        <w:t>concept</w:t>
-      </w:r>
-      <w:r>
-        <w:rPr>
-          <w:rFonts w:ascii="Cambria" w:hAnsi="Cambria"/>
-        </w:rPr>
-        <w:t xml:space="preserve"> system</w:t>
-      </w:r>
-    </w:p>
-    <w:p>
-      <w:pPr>
-        <w:pStyle w:val="ListParagraph"/>
-        <w:numPr>
-          <w:ilvl w:val="0"/>
-          <w:numId w:val="1"/>
-        </w:numPr>
-        <w:spacing w:line="276" w:lineRule="auto"/>
-        <w:rPr>
-          <w:rFonts w:ascii="Cambria" w:hAnsi="Cambria"/>
-        </w:rPr>
-      </w:pPr>
-      <w:r>
-        <w:rPr>
-          <w:rFonts w:ascii="Cambria" w:hAnsi="Cambria"/>
-        </w:rPr>
-        <w:t>C</w:t>
-      </w:r>
-      <w:r>
-        <w:rPr>
-          <w:rFonts w:ascii="Cambria" w:hAnsi="Cambria"/>
-        </w:rPr>
-        <w:t>hallenge</w:t>
-      </w:r>
-      <w:r>
-        <w:rPr>
-          <w:rFonts w:ascii="Cambria" w:hAnsi="Cambria"/>
-        </w:rPr>
-        <w:t>s findings</w:t>
+        <w:ind w:left="900"/>
+        <w:rPr>
+          <w:rFonts w:ascii="Cambria" w:hAnsi="Cambria"/>
+        </w:rPr>
+      </w:pPr>
+      <w:r>
+        <w:rPr>
+          <w:rFonts w:ascii="Cambria" w:hAnsi="Cambria"/>
+          <w:color w:val="212529"/>
+          <w:shd w:val="clear" w:color="auto" w:fill="FFFFFF"/>
+        </w:rPr>
+        <w:t>Start working on draft documents</w:t>
       </w:r>
     </w:p>
     <w:p>
@@ -2261,15 +2378,18 @@
           <w:numId w:val="1"/>
         </w:numPr>
         <w:spacing w:line="276" w:lineRule="auto"/>
-        <w:rPr>
-          <w:rFonts w:ascii="Cambria" w:hAnsi="Cambria"/>
-        </w:rPr>
-      </w:pPr>
-      <w:r>
-        <w:rPr>
-          <w:rFonts w:ascii="Cambria" w:hAnsi="Cambria"/>
-        </w:rPr>
-        <w:t xml:space="preserve">Do pestle analysis </w:t>
+        <w:ind w:left="900"/>
+        <w:rPr>
+          <w:rFonts w:ascii="Cambria" w:hAnsi="Cambria"/>
+        </w:rPr>
+      </w:pPr>
+      <w:r>
+        <w:rPr>
+          <w:rFonts w:ascii="Cambria" w:hAnsi="Cambria"/>
+          <w:color w:val="212529"/>
+          <w:shd w:val="clear" w:color="auto" w:fill="FFFFFF"/>
+        </w:rPr>
+        <w:t>Finalize document’s contents</w:t>
       </w:r>
     </w:p>
     <w:p>
@@ -2280,34 +2400,42 @@
           <w:numId w:val="1"/>
         </w:numPr>
         <w:spacing w:line="276" w:lineRule="auto"/>
-        <w:rPr>
-          <w:rFonts w:ascii="Cambria" w:hAnsi="Cambria"/>
-        </w:rPr>
-      </w:pPr>
-      <w:r>
-        <w:rPr>
-          <w:rFonts w:ascii="Cambria" w:hAnsi="Cambria"/>
-        </w:rPr>
-        <w:t>Do risk analysis</w:t>
-      </w:r>
-    </w:p>
-    <w:p>
-      <w:pPr>
-        <w:pStyle w:val="ListParagraph"/>
-        <w:numPr>
-          <w:ilvl w:val="0"/>
-          <w:numId w:val="1"/>
-        </w:numPr>
-        <w:spacing w:line="276" w:lineRule="auto"/>
-        <w:rPr>
-          <w:rFonts w:ascii="Cambria" w:hAnsi="Cambria"/>
-        </w:rPr>
-      </w:pPr>
-      <w:r>
-        <w:rPr>
-          <w:rFonts w:ascii="Cambria" w:hAnsi="Cambria"/>
-        </w:rPr>
-        <w:t>System Development</w:t>
+        <w:ind w:left="900"/>
+        <w:rPr>
+          <w:rFonts w:ascii="Cambria" w:hAnsi="Cambria"/>
+        </w:rPr>
+      </w:pPr>
+      <w:r>
+        <w:rPr>
+          <w:rFonts w:ascii="Cambria" w:hAnsi="Cambria"/>
+          <w:color w:val="212529"/>
+          <w:shd w:val="clear" w:color="auto" w:fill="FFFFFF"/>
+        </w:rPr>
+        <w:t>Us</w:t>
+      </w:r>
+      <w:r>
+        <w:rPr>
+          <w:rFonts w:ascii="Cambria" w:hAnsi="Cambria"/>
+          <w:color w:val="212529"/>
+          <w:shd w:val="clear" w:color="auto" w:fill="FFFFFF"/>
+        </w:rPr>
+        <w:t xml:space="preserve">e </w:t>
+      </w:r>
+      <w:r>
+        <w:rPr>
+          <w:rFonts w:ascii="Cambria" w:hAnsi="Cambria"/>
+          <w:color w:val="212529"/>
+          <w:shd w:val="clear" w:color="auto" w:fill="FFFFFF"/>
+        </w:rPr>
+        <w:t xml:space="preserve">correct </w:t>
+      </w:r>
+      <w:r>
+        <w:rPr>
+          <w:rFonts w:ascii="Cambria" w:hAnsi="Cambria"/>
+          <w:color w:val="212529"/>
+          <w:shd w:val="clear" w:color="auto" w:fill="FFFFFF"/>
+        </w:rPr>
+        <w:t>language and add infographics</w:t>
       </w:r>
     </w:p>
     <w:p>
@@ -2318,27 +2446,50 @@
           <w:numId w:val="1"/>
         </w:numPr>
         <w:spacing w:line="276" w:lineRule="auto"/>
-        <w:rPr>
-          <w:rFonts w:ascii="Cambria" w:hAnsi="Cambria"/>
-        </w:rPr>
-      </w:pPr>
-      <w:r>
-        <w:rPr>
-          <w:rFonts w:ascii="Cambria" w:hAnsi="Cambria"/>
-        </w:rPr>
-        <w:t>Use the appropriate methodology, tools</w:t>
-      </w:r>
-      <w:r>
-        <w:rPr>
-          <w:rFonts w:ascii="Cambria" w:hAnsi="Cambria"/>
-        </w:rPr>
-        <w:t>,</w:t>
-      </w:r>
-      <w:r>
-        <w:rPr>
-          <w:rFonts w:ascii="Cambria" w:hAnsi="Cambria"/>
-        </w:rPr>
-        <w:t xml:space="preserve"> and technology</w:t>
+        <w:ind w:left="900"/>
+        <w:rPr>
+          <w:rFonts w:ascii="Cambria" w:hAnsi="Cambria"/>
+        </w:rPr>
+      </w:pPr>
+      <w:r>
+        <w:rPr>
+          <w:rFonts w:ascii="Cambria" w:hAnsi="Cambria"/>
+          <w:color w:val="212529"/>
+          <w:shd w:val="clear" w:color="auto" w:fill="FFFFFF"/>
+        </w:rPr>
+        <w:t>Structu</w:t>
+      </w:r>
+      <w:r>
+        <w:rPr>
+          <w:rFonts w:ascii="Cambria" w:hAnsi="Cambria"/>
+          <w:color w:val="212529"/>
+          <w:shd w:val="clear" w:color="auto" w:fill="FFFFFF"/>
+        </w:rPr>
+        <w:t>re</w:t>
+      </w:r>
+      <w:r>
+        <w:rPr>
+          <w:rFonts w:ascii="Cambria" w:hAnsi="Cambria"/>
+          <w:color w:val="212529"/>
+          <w:shd w:val="clear" w:color="auto" w:fill="FFFFFF"/>
+        </w:rPr>
+        <w:t xml:space="preserve"> </w:t>
+      </w:r>
+      <w:r>
+        <w:rPr>
+          <w:rFonts w:ascii="Cambria" w:hAnsi="Cambria"/>
+          <w:color w:val="212529"/>
+          <w:shd w:val="clear" w:color="auto" w:fill="FFFFFF"/>
+        </w:rPr>
+        <w:t xml:space="preserve">the </w:t>
+      </w:r>
+      <w:r>
+        <w:rPr>
+          <w:rFonts w:ascii="Cambria" w:hAnsi="Cambria"/>
+          <w:color w:val="212529"/>
+          <w:shd w:val="clear" w:color="auto" w:fill="FFFFFF"/>
+        </w:rPr>
+        <w:t>document in a logical order</w:t>
       </w:r>
     </w:p>
     <w:p>
@@ -2349,15 +2500,34 @@
           <w:numId w:val="1"/>
         </w:numPr>
         <w:spacing w:line="276" w:lineRule="auto"/>
-        <w:rPr>
-          <w:rFonts w:ascii="Cambria" w:hAnsi="Cambria"/>
-        </w:rPr>
-      </w:pPr>
-      <w:r>
-        <w:rPr>
-          <w:rFonts w:ascii="Cambria" w:hAnsi="Cambria"/>
-        </w:rPr>
-        <w:t>Add quality attributes to the system</w:t>
+        <w:ind w:left="900"/>
+        <w:rPr>
+          <w:rFonts w:ascii="Cambria" w:hAnsi="Cambria"/>
+        </w:rPr>
+      </w:pPr>
+      <w:r>
+        <w:rPr>
+          <w:rFonts w:ascii="Cambria" w:hAnsi="Cambria"/>
+          <w:color w:val="212529"/>
+          <w:shd w:val="clear" w:color="auto" w:fill="FFFFFF"/>
+        </w:rPr>
+        <w:t>Revis</w:t>
+      </w:r>
+      <w:r>
+        <w:rPr>
+          <w:rFonts w:ascii="Cambria" w:hAnsi="Cambria"/>
+          <w:color w:val="212529"/>
+          <w:shd w:val="clear" w:color="auto" w:fill="FFFFFF"/>
+        </w:rPr>
+        <w:t>e</w:t>
+      </w:r>
+      <w:r>
+        <w:rPr>
+          <w:rFonts w:ascii="Cambria" w:hAnsi="Cambria"/>
+          <w:color w:val="212529"/>
+          <w:shd w:val="clear" w:color="auto" w:fill="FFFFFF"/>
+        </w:rPr>
+        <w:t xml:space="preserve"> and proofread</w:t>
       </w:r>
     </w:p>
     <w:p>
@@ -2368,350 +2538,7 @@
           <w:numId w:val="1"/>
         </w:numPr>
         <w:spacing w:line="276" w:lineRule="auto"/>
-        <w:rPr>
-          <w:rFonts w:ascii="Cambria" w:hAnsi="Cambria"/>
-        </w:rPr>
-      </w:pPr>
-      <w:r>
-        <w:rPr>
-          <w:rFonts w:ascii="Cambria" w:hAnsi="Cambria"/>
-        </w:rPr>
-        <w:t>Add security and data backup to the system</w:t>
-      </w:r>
-    </w:p>
-    <w:p>
-      <w:pPr>
-        <w:pStyle w:val="ListParagraph"/>
-        <w:numPr>
-          <w:ilvl w:val="1"/>
-          <w:numId w:val="1"/>
-        </w:numPr>
-        <w:spacing w:line="276" w:lineRule="auto"/>
-        <w:rPr>
-          <w:rFonts w:ascii="Cambria" w:hAnsi="Cambria"/>
-        </w:rPr>
-      </w:pPr>
-      <w:r>
-        <w:rPr>
-          <w:rFonts w:ascii="Cambria" w:hAnsi="Cambria"/>
-        </w:rPr>
-        <w:t>Test the system</w:t>
-      </w:r>
-    </w:p>
-    <w:p>
-      <w:pPr>
-        <w:pStyle w:val="ListParagraph"/>
-        <w:numPr>
-          <w:ilvl w:val="0"/>
-          <w:numId w:val="1"/>
-        </w:numPr>
-        <w:spacing w:line="276" w:lineRule="auto"/>
-        <w:rPr>
-          <w:rFonts w:ascii="Cambria" w:hAnsi="Cambria"/>
-        </w:rPr>
-      </w:pPr>
-      <w:r>
-        <w:rPr>
-          <w:rFonts w:ascii="Cambria" w:hAnsi="Cambria"/>
-        </w:rPr>
-        <w:t>Documentation</w:t>
-      </w:r>
-    </w:p>
-    <w:p>
-      <w:pPr>
-        <w:pStyle w:val="ListParagraph"/>
-        <w:numPr>
-          <w:ilvl w:val="1"/>
-          <w:numId w:val="1"/>
-        </w:numPr>
-        <w:spacing w:line="276" w:lineRule="auto"/>
-        <w:rPr>
-          <w:rFonts w:ascii="Cambria" w:hAnsi="Cambria"/>
-        </w:rPr>
-      </w:pPr>
-      <w:r>
-        <w:rPr>
-          <w:rFonts w:ascii="Cambria" w:hAnsi="Cambria"/>
-          <w:color w:val="212529"/>
-          <w:shd w:val="clear" w:color="auto" w:fill="FFFFFF"/>
-        </w:rPr>
-        <w:lastRenderedPageBreak/>
-        <w:t>Start working on draft documents</w:t>
-      </w:r>
-    </w:p>
-    <w:p>
-      <w:pPr>
-        <w:pStyle w:val="ListParagraph"/>
-        <w:numPr>
-          <w:ilvl w:val="1"/>
-          <w:numId w:val="1"/>
-        </w:numPr>
-        <w:spacing w:line="276" w:lineRule="auto"/>
-        <w:rPr>
-          <w:rFonts w:ascii="Cambria" w:hAnsi="Cambria"/>
-        </w:rPr>
-      </w:pPr>
-      <w:r>
-        <w:rPr>
-          <w:rFonts w:ascii="Cambria" w:hAnsi="Cambria"/>
-          <w:color w:val="212529"/>
-          <w:shd w:val="clear" w:color="auto" w:fill="FFFFFF"/>
-        </w:rPr>
-        <w:t>Final</w:t>
-      </w:r>
-      <w:r>
-        <w:rPr>
-          <w:rFonts w:ascii="Cambria" w:hAnsi="Cambria"/>
-          <w:color w:val="212529"/>
-          <w:shd w:val="clear" w:color="auto" w:fill="FFFFFF"/>
-        </w:rPr>
-        <w:t>ize</w:t>
-      </w:r>
-      <w:r>
-        <w:rPr>
-          <w:rFonts w:ascii="Cambria" w:hAnsi="Cambria"/>
-          <w:color w:val="212529"/>
-          <w:shd w:val="clear" w:color="auto" w:fill="FFFFFF"/>
-        </w:rPr>
-        <w:t xml:space="preserve"> </w:t>
-      </w:r>
-      <w:r>
-        <w:rPr>
-          <w:rFonts w:ascii="Cambria" w:hAnsi="Cambria"/>
-          <w:color w:val="212529"/>
-          <w:shd w:val="clear" w:color="auto" w:fill="FFFFFF"/>
-        </w:rPr>
-        <w:t xml:space="preserve">the </w:t>
-      </w:r>
-      <w:r>
-        <w:rPr>
-          <w:rFonts w:ascii="Cambria" w:hAnsi="Cambria"/>
-          <w:color w:val="212529"/>
-          <w:shd w:val="clear" w:color="auto" w:fill="FFFFFF"/>
-        </w:rPr>
-        <w:t>document</w:t>
-      </w:r>
-      <w:r>
-        <w:rPr>
-          <w:rFonts w:ascii="Cambria" w:hAnsi="Cambria"/>
-          <w:color w:val="212529"/>
-          <w:shd w:val="clear" w:color="auto" w:fill="FFFFFF"/>
-        </w:rPr>
-        <w:t>'s</w:t>
-      </w:r>
-      <w:r>
-        <w:rPr>
-          <w:rFonts w:ascii="Cambria" w:hAnsi="Cambria"/>
-          <w:color w:val="212529"/>
-          <w:shd w:val="clear" w:color="auto" w:fill="FFFFFF"/>
-        </w:rPr>
-        <w:t xml:space="preserve"> main</w:t>
-      </w:r>
-      <w:r>
-        <w:rPr>
-          <w:rFonts w:ascii="Cambria" w:hAnsi="Cambria"/>
-          <w:color w:val="212529"/>
-          <w:shd w:val="clear" w:color="auto" w:fill="FFFFFF"/>
-        </w:rPr>
-        <w:t xml:space="preserve"> contents</w:t>
-      </w:r>
-    </w:p>
-    <w:p>
-      <w:pPr>
-        <w:pStyle w:val="ListParagraph"/>
-        <w:numPr>
-          <w:ilvl w:val="1"/>
-          <w:numId w:val="1"/>
-        </w:numPr>
-        <w:spacing w:line="276" w:lineRule="auto"/>
-        <w:rPr>
-          <w:rFonts w:ascii="Cambria" w:hAnsi="Cambria"/>
-        </w:rPr>
-      </w:pPr>
-      <w:r>
-        <w:rPr>
-          <w:rFonts w:ascii="Cambria" w:hAnsi="Cambria"/>
-          <w:color w:val="212529"/>
-          <w:shd w:val="clear" w:color="auto" w:fill="FFFFFF"/>
-        </w:rPr>
-        <w:t>Us</w:t>
-      </w:r>
-      <w:r>
-        <w:rPr>
-          <w:rFonts w:ascii="Cambria" w:hAnsi="Cambria"/>
-          <w:color w:val="212529"/>
-          <w:shd w:val="clear" w:color="auto" w:fill="FFFFFF"/>
-        </w:rPr>
-        <w:t xml:space="preserve">e </w:t>
-      </w:r>
-      <w:r>
-        <w:rPr>
-          <w:rFonts w:ascii="Cambria" w:hAnsi="Cambria"/>
-          <w:color w:val="212529"/>
-          <w:shd w:val="clear" w:color="auto" w:fill="FFFFFF"/>
-        </w:rPr>
-        <w:t>correct grammar and language</w:t>
-      </w:r>
-    </w:p>
-    <w:p>
-      <w:pPr>
-        <w:pStyle w:val="ListParagraph"/>
-        <w:numPr>
-          <w:ilvl w:val="1"/>
-          <w:numId w:val="1"/>
-        </w:numPr>
-        <w:spacing w:line="276" w:lineRule="auto"/>
-        <w:rPr>
-          <w:rFonts w:ascii="Cambria" w:hAnsi="Cambria"/>
-        </w:rPr>
-      </w:pPr>
-      <w:r>
-        <w:rPr>
-          <w:rFonts w:ascii="Cambria" w:hAnsi="Cambria"/>
-          <w:color w:val="212529"/>
-          <w:shd w:val="clear" w:color="auto" w:fill="FFFFFF"/>
-        </w:rPr>
-        <w:t>Add infographics</w:t>
-      </w:r>
-    </w:p>
-    <w:p>
-      <w:pPr>
-        <w:pStyle w:val="ListParagraph"/>
-        <w:numPr>
-          <w:ilvl w:val="1"/>
-          <w:numId w:val="1"/>
-        </w:numPr>
-        <w:spacing w:line="276" w:lineRule="auto"/>
-        <w:rPr>
-          <w:rFonts w:ascii="Cambria" w:hAnsi="Cambria"/>
-        </w:rPr>
-      </w:pPr>
-      <w:r>
-        <w:rPr>
-          <w:rFonts w:ascii="Cambria" w:hAnsi="Cambria"/>
-          <w:color w:val="212529"/>
-          <w:shd w:val="clear" w:color="auto" w:fill="FFFFFF"/>
-        </w:rPr>
-        <w:t>Structu</w:t>
-      </w:r>
-      <w:r>
-        <w:rPr>
-          <w:rFonts w:ascii="Cambria" w:hAnsi="Cambria"/>
-          <w:color w:val="212529"/>
-          <w:shd w:val="clear" w:color="auto" w:fill="FFFFFF"/>
-        </w:rPr>
-        <w:t>re</w:t>
-      </w:r>
-      <w:r>
-        <w:rPr>
-          <w:rFonts w:ascii="Cambria" w:hAnsi="Cambria"/>
-          <w:color w:val="212529"/>
-          <w:shd w:val="clear" w:color="auto" w:fill="FFFFFF"/>
-        </w:rPr>
-        <w:t xml:space="preserve"> </w:t>
-      </w:r>
-      <w:r>
-        <w:rPr>
-          <w:rFonts w:ascii="Cambria" w:hAnsi="Cambria"/>
-          <w:color w:val="212529"/>
-          <w:shd w:val="clear" w:color="auto" w:fill="FFFFFF"/>
-        </w:rPr>
-        <w:t xml:space="preserve">and </w:t>
-      </w:r>
-      <w:r>
-        <w:rPr>
-          <w:rFonts w:ascii="Cambria" w:hAnsi="Cambria"/>
-          <w:color w:val="212529"/>
-          <w:shd w:val="clear" w:color="auto" w:fill="FFFFFF"/>
-        </w:rPr>
-        <w:t>a</w:t>
-      </w:r>
-      <w:r>
-        <w:rPr>
-          <w:rFonts w:ascii="Cambria" w:hAnsi="Cambria"/>
-          <w:color w:val="212529"/>
-          <w:shd w:val="clear" w:color="auto" w:fill="FFFFFF"/>
-        </w:rPr>
-        <w:t>rran</w:t>
-      </w:r>
-      <w:r>
-        <w:rPr>
-          <w:rFonts w:ascii="Cambria" w:hAnsi="Cambria"/>
-          <w:color w:val="212529"/>
-          <w:shd w:val="clear" w:color="auto" w:fill="FFFFFF"/>
-        </w:rPr>
-        <w:t>ge</w:t>
-      </w:r>
-      <w:r>
-        <w:rPr>
-          <w:rFonts w:ascii="Cambria" w:hAnsi="Cambria"/>
-          <w:color w:val="212529"/>
-          <w:shd w:val="clear" w:color="auto" w:fill="FFFFFF"/>
-        </w:rPr>
-        <w:t xml:space="preserve"> </w:t>
-      </w:r>
-      <w:r>
-        <w:rPr>
-          <w:rFonts w:ascii="Cambria" w:hAnsi="Cambria"/>
-          <w:color w:val="212529"/>
-          <w:shd w:val="clear" w:color="auto" w:fill="FFFFFF"/>
-        </w:rPr>
-        <w:t xml:space="preserve">the </w:t>
-      </w:r>
-      <w:r>
-        <w:rPr>
-          <w:rFonts w:ascii="Cambria" w:hAnsi="Cambria"/>
-          <w:color w:val="212529"/>
-          <w:shd w:val="clear" w:color="auto" w:fill="FFFFFF"/>
-        </w:rPr>
-        <w:t>document contents in a logical order</w:t>
-      </w:r>
-    </w:p>
-    <w:p>
-      <w:pPr>
-        <w:pStyle w:val="ListParagraph"/>
-        <w:numPr>
-          <w:ilvl w:val="1"/>
-          <w:numId w:val="1"/>
-        </w:numPr>
-        <w:spacing w:line="276" w:lineRule="auto"/>
-        <w:rPr>
-          <w:rFonts w:ascii="Cambria" w:hAnsi="Cambria"/>
-        </w:rPr>
-      </w:pPr>
-      <w:r>
-        <w:rPr>
-          <w:rFonts w:ascii="Cambria" w:hAnsi="Cambria"/>
-          <w:color w:val="212529"/>
-          <w:shd w:val="clear" w:color="auto" w:fill="FFFFFF"/>
-        </w:rPr>
-        <w:t>Revis</w:t>
-      </w:r>
-      <w:r>
-        <w:rPr>
-          <w:rFonts w:ascii="Cambria" w:hAnsi="Cambria"/>
-          <w:color w:val="212529"/>
-          <w:shd w:val="clear" w:color="auto" w:fill="FFFFFF"/>
-        </w:rPr>
-        <w:t>e</w:t>
-      </w:r>
-      <w:r>
-        <w:rPr>
-          <w:rFonts w:ascii="Cambria" w:hAnsi="Cambria"/>
-          <w:color w:val="212529"/>
-          <w:shd w:val="clear" w:color="auto" w:fill="FFFFFF"/>
-        </w:rPr>
-        <w:t xml:space="preserve"> and proofread</w:t>
-      </w:r>
-    </w:p>
-    <w:p>
-      <w:pPr>
-        <w:pStyle w:val="ListParagraph"/>
-        <w:numPr>
-          <w:ilvl w:val="1"/>
-          <w:numId w:val="1"/>
-        </w:numPr>
-        <w:spacing w:line="276" w:lineRule="auto"/>
+        <w:ind w:left="900"/>
         <w:rPr>
           <w:rFonts w:ascii="Cambria" w:hAnsi="Cambria"/>
         </w:rPr>
@@ -2741,6 +2568,7 @@
           <w:bCs/>
           <w:color w:val="000000" w:themeColor="text1"/>
         </w:rPr>
+        <w:lastRenderedPageBreak/>
         <w:t>Justification</w:t>
       </w:r>
       <w:r>
@@ -3206,55 +3034,418 @@
       <w:pPr>
         <w:spacing w:line="276" w:lineRule="auto"/>
         <w:jc w:val="both"/>
-      </w:pPr>
+        <w:rPr>
+          <w:rFonts w:ascii="Cambria" w:hAnsi="Cambria"/>
+        </w:rPr>
+      </w:pPr>
+      <w:r>
+        <w:rPr>
+          <w:rFonts w:ascii="Cambria" w:hAnsi="Cambria"/>
+        </w:rPr>
+        <w:t xml:space="preserve">A mobile app will </w:t>
+      </w:r>
+      <w:r>
+        <w:rPr>
+          <w:rFonts w:ascii="Cambria" w:hAnsi="Cambria"/>
+        </w:rPr>
+        <w:t xml:space="preserve">be </w:t>
+      </w:r>
+      <w:r>
+        <w:rPr>
+          <w:rFonts w:ascii="Cambria" w:hAnsi="Cambria"/>
+        </w:rPr>
+        <w:t>be</w:t>
+      </w:r>
+      <w:r>
+        <w:rPr>
+          <w:rFonts w:ascii="Cambria" w:hAnsi="Cambria"/>
+        </w:rPr>
+        <w:t>st</w:t>
+      </w:r>
+      <w:r>
+        <w:rPr>
+          <w:rFonts w:ascii="Cambria" w:hAnsi="Cambria"/>
+        </w:rPr>
+        <w:t xml:space="preserve"> suit</w:t>
+      </w:r>
+      <w:r>
+        <w:rPr>
+          <w:rFonts w:ascii="Cambria" w:hAnsi="Cambria"/>
+        </w:rPr>
+        <w:t>ed</w:t>
+      </w:r>
+      <w:r>
+        <w:rPr>
+          <w:rFonts w:ascii="Cambria" w:hAnsi="Cambria"/>
+        </w:rPr>
+        <w:t xml:space="preserve"> for this solution</w:t>
+      </w:r>
+      <w:r>
+        <w:rPr>
+          <w:rFonts w:ascii="Cambria" w:hAnsi="Cambria"/>
+        </w:rPr>
+        <w:t xml:space="preserve"> because writing all the income and expense</w:t>
+      </w:r>
+      <w:r>
+        <w:rPr>
+          <w:rFonts w:ascii="Cambria" w:hAnsi="Cambria"/>
+        </w:rPr>
+        <w:t>s</w:t>
+      </w:r>
+      <w:r>
+        <w:rPr>
+          <w:rFonts w:ascii="Cambria" w:hAnsi="Cambria"/>
+        </w:rPr>
+        <w:t xml:space="preserve"> in a textbook, or a text file will be time</w:t>
+      </w:r>
+      <w:r>
+        <w:rPr>
+          <w:rFonts w:ascii="Cambria" w:hAnsi="Cambria"/>
+        </w:rPr>
+        <w:t>-</w:t>
+      </w:r>
+      <w:r>
+        <w:rPr>
+          <w:rFonts w:ascii="Cambria" w:hAnsi="Cambria"/>
+        </w:rPr>
+        <w:t>consuming and bothering</w:t>
+      </w:r>
+      <w:r>
+        <w:rPr>
+          <w:rFonts w:ascii="Cambria" w:hAnsi="Cambria"/>
+        </w:rPr>
+        <w:t>.</w:t>
+      </w:r>
+      <w:r>
+        <w:rPr>
+          <w:rFonts w:ascii="Cambria" w:hAnsi="Cambria"/>
+        </w:rPr>
+        <w:t xml:space="preserve"> People might use </w:t>
+      </w:r>
+      <w:r>
+        <w:rPr>
+          <w:rFonts w:ascii="Cambria" w:hAnsi="Cambria"/>
+        </w:rPr>
+        <w:t xml:space="preserve">an </w:t>
+      </w:r>
+      <w:r>
+        <w:rPr>
+          <w:rFonts w:ascii="Cambria" w:hAnsi="Cambria"/>
+        </w:rPr>
+        <w:t xml:space="preserve">excel sheet to keep </w:t>
+      </w:r>
+      <w:r>
+        <w:rPr>
+          <w:rFonts w:ascii="Cambria" w:hAnsi="Cambria"/>
+        </w:rPr>
+        <w:t xml:space="preserve">a </w:t>
+      </w:r>
+      <w:r>
+        <w:rPr>
+          <w:rFonts w:ascii="Cambria" w:hAnsi="Cambria"/>
+        </w:rPr>
+        <w:t xml:space="preserve">record of their expenses and income sources. But it will not be as much </w:t>
+      </w:r>
+      <w:r>
+        <w:rPr>
+          <w:rFonts w:ascii="Cambria" w:hAnsi="Cambria"/>
+        </w:rPr>
+        <w:t xml:space="preserve">flexible </w:t>
+      </w:r>
+      <w:r>
+        <w:rPr>
+          <w:rFonts w:ascii="Cambria" w:hAnsi="Cambria"/>
+        </w:rPr>
+        <w:t xml:space="preserve">as the mobile app while visualizing the data in </w:t>
+      </w:r>
+      <w:r>
+        <w:rPr>
+          <w:rFonts w:ascii="Cambria" w:hAnsi="Cambria"/>
+        </w:rPr>
+        <w:t xml:space="preserve">many </w:t>
+      </w:r>
+      <w:r>
+        <w:rPr>
+          <w:rFonts w:ascii="Cambria" w:hAnsi="Cambria"/>
+        </w:rPr>
+        <w:t>different ways.</w:t>
+      </w:r>
+      <w:r>
+        <w:rPr>
+          <w:rFonts w:ascii="Cambria" w:hAnsi="Cambria"/>
+        </w:rPr>
+        <w:t xml:space="preserve"> A mobile app will be simple</w:t>
+      </w:r>
+      <w:r>
+        <w:rPr>
+          <w:rFonts w:ascii="Cambria" w:hAnsi="Cambria"/>
+        </w:rPr>
+        <w:t xml:space="preserve">, </w:t>
+      </w:r>
+      <w:r>
+        <w:rPr>
+          <w:rFonts w:ascii="Cambria" w:hAnsi="Cambria"/>
+        </w:rPr>
+        <w:t>portable</w:t>
+      </w:r>
+      <w:r>
+        <w:rPr>
+          <w:rFonts w:ascii="Cambria" w:hAnsi="Cambria"/>
+        </w:rPr>
+        <w:t>,</w:t>
+      </w:r>
+      <w:r>
+        <w:rPr>
+          <w:rFonts w:ascii="Cambria" w:hAnsi="Cambria"/>
+        </w:rPr>
+        <w:t xml:space="preserve"> </w:t>
+      </w:r>
+      <w:r>
+        <w:rPr>
+          <w:rFonts w:ascii="Cambria" w:hAnsi="Cambria"/>
+        </w:rPr>
+        <w:t>easy</w:t>
+      </w:r>
+      <w:r>
+        <w:rPr>
+          <w:rFonts w:ascii="Cambria" w:hAnsi="Cambria"/>
+        </w:rPr>
+        <w:t>,</w:t>
+      </w:r>
+      <w:r>
+        <w:rPr>
+          <w:rFonts w:ascii="Cambria" w:hAnsi="Cambria"/>
+        </w:rPr>
+        <w:t xml:space="preserve"> </w:t>
+      </w:r>
+      <w:r>
+        <w:rPr>
+          <w:rFonts w:ascii="Cambria" w:hAnsi="Cambria"/>
+        </w:rPr>
+        <w:t>and fun to use.</w:t>
+      </w:r>
+      <w:r>
+        <w:rPr>
+          <w:rFonts w:ascii="Cambria" w:hAnsi="Cambria"/>
+        </w:rPr>
+        <w:t xml:space="preserve"> </w:t>
+      </w:r>
+      <w:r>
+        <w:rPr>
+          <w:rFonts w:ascii="Cambria" w:hAnsi="Cambria"/>
+        </w:rPr>
+        <w:t xml:space="preserve"> Th</w:t>
+      </w:r>
+      <w:r>
+        <w:rPr>
+          <w:rFonts w:ascii="Cambria" w:hAnsi="Cambria"/>
+        </w:rPr>
+        <w:t>e</w:t>
+      </w:r>
+      <w:r>
+        <w:rPr>
+          <w:rFonts w:ascii="Cambria" w:hAnsi="Cambria"/>
+        </w:rPr>
+        <w:t xml:space="preserve"> app will save all the expenses and incomes of a user</w:t>
+      </w:r>
+      <w:r>
+        <w:rPr>
+          <w:rFonts w:ascii="Cambria" w:hAnsi="Cambria"/>
+        </w:rPr>
+        <w:t xml:space="preserve"> and give</w:t>
+      </w:r>
+      <w:r>
+        <w:rPr>
+          <w:rFonts w:ascii="Cambria" w:hAnsi="Cambria"/>
+        </w:rPr>
+        <w:t xml:space="preserve"> feedback if they are doing well or not</w:t>
+      </w:r>
+      <w:r>
+        <w:rPr>
+          <w:rFonts w:ascii="Cambria" w:hAnsi="Cambria"/>
+        </w:rPr>
+        <w:t>.</w:t>
+      </w:r>
+      <w:r>
+        <w:rPr>
+          <w:rFonts w:ascii="Cambria" w:hAnsi="Cambria"/>
+        </w:rPr>
+        <w:t xml:space="preserve"> </w:t>
+      </w:r>
+      <w:r>
+        <w:rPr>
+          <w:rFonts w:ascii="Cambria" w:hAnsi="Cambria"/>
+        </w:rPr>
+        <w:t>U</w:t>
+      </w:r>
+      <w:r>
+        <w:rPr>
+          <w:rFonts w:ascii="Cambria" w:hAnsi="Cambria"/>
+        </w:rPr>
+        <w:t xml:space="preserve">sers can access their data anytime wherever they want and their inserted data will be never lost because the data will be saved in the cloud. </w:t>
+      </w:r>
+      <w:r>
+        <w:rPr>
+          <w:rFonts w:ascii="Cambria" w:hAnsi="Cambria"/>
+        </w:rPr>
+        <w:t>They</w:t>
+      </w:r>
+      <w:r>
+        <w:rPr>
+          <w:rFonts w:ascii="Cambria" w:hAnsi="Cambria"/>
+        </w:rPr>
+        <w:t xml:space="preserve"> will get</w:t>
+      </w:r>
+      <w:r>
+        <w:rPr>
+          <w:rFonts w:ascii="Cambria" w:hAnsi="Cambria"/>
+        </w:rPr>
+        <w:t xml:space="preserve"> </w:t>
+      </w:r>
+      <w:r>
+        <w:rPr>
+          <w:rFonts w:ascii="Cambria" w:hAnsi="Cambria"/>
+        </w:rPr>
+        <w:t xml:space="preserve">progress points and </w:t>
+      </w:r>
+      <w:r>
+        <w:rPr>
+          <w:rFonts w:ascii="Cambria" w:hAnsi="Cambria"/>
+        </w:rPr>
+        <w:t xml:space="preserve">even </w:t>
+      </w:r>
+      <w:r>
+        <w:rPr>
+          <w:rFonts w:ascii="Cambria" w:hAnsi="Cambria"/>
+        </w:rPr>
+        <w:t xml:space="preserve">can unlock achievements according to how </w:t>
+      </w:r>
+      <w:r>
+        <w:rPr>
+          <w:rFonts w:ascii="Cambria" w:hAnsi="Cambria"/>
+        </w:rPr>
+        <w:t>regularly</w:t>
+      </w:r>
+      <w:r>
+        <w:rPr>
+          <w:rFonts w:ascii="Cambria" w:hAnsi="Cambria"/>
+        </w:rPr>
+        <w:t xml:space="preserve"> they insert data</w:t>
+      </w:r>
+      <w:r>
+        <w:rPr>
+          <w:rFonts w:ascii="Cambria" w:hAnsi="Cambria"/>
+        </w:rPr>
+        <w:t xml:space="preserve"> in</w:t>
+      </w:r>
+      <w:r>
+        <w:rPr>
+          <w:rFonts w:ascii="Cambria" w:hAnsi="Cambria"/>
+        </w:rPr>
+        <w:t>to</w:t>
+      </w:r>
+      <w:r>
+        <w:rPr>
+          <w:rFonts w:ascii="Cambria" w:hAnsi="Cambria"/>
+        </w:rPr>
+        <w:t xml:space="preserve"> the system</w:t>
+      </w:r>
+      <w:r>
+        <w:rPr>
+          <w:rFonts w:ascii="Cambria" w:hAnsi="Cambria"/>
+        </w:rPr>
+        <w:t xml:space="preserve"> and how well they </w:t>
+      </w:r>
+      <w:r>
+        <w:rPr>
+          <w:rFonts w:ascii="Cambria" w:hAnsi="Cambria"/>
+        </w:rPr>
+        <w:t>will save money</w:t>
+      </w:r>
+      <w:r>
+        <w:rPr>
+          <w:rFonts w:ascii="Cambria" w:hAnsi="Cambria"/>
+        </w:rPr>
+        <w:t>.</w:t>
+      </w:r>
+      <w:r>
+        <w:rPr>
+          <w:rFonts w:ascii="Cambria" w:hAnsi="Cambria"/>
+        </w:rPr>
+        <w:t xml:space="preserve"> This will </w:t>
+      </w:r>
+      <w:r>
+        <w:rPr>
+          <w:rFonts w:ascii="Cambria" w:hAnsi="Cambria"/>
+        </w:rPr>
+        <w:t xml:space="preserve">motivate and </w:t>
+      </w:r>
+      <w:r>
+        <w:rPr>
+          <w:rFonts w:ascii="Cambria" w:hAnsi="Cambria"/>
+        </w:rPr>
+        <w:t xml:space="preserve">encourage </w:t>
+      </w:r>
+      <w:r>
+        <w:rPr>
+          <w:rFonts w:ascii="Cambria" w:hAnsi="Cambria"/>
+        </w:rPr>
+        <w:t>them</w:t>
+      </w:r>
+      <w:r>
+        <w:rPr>
+          <w:rFonts w:ascii="Cambria" w:hAnsi="Cambria"/>
+        </w:rPr>
+        <w:t xml:space="preserve"> to keep using </w:t>
+      </w:r>
+      <w:r>
+        <w:rPr>
+          <w:rFonts w:ascii="Cambria" w:hAnsi="Cambria"/>
+        </w:rPr>
+        <w:t>the app</w:t>
+      </w:r>
+      <w:r>
+        <w:rPr>
+          <w:rFonts w:ascii="Cambria" w:hAnsi="Cambria"/>
+        </w:rPr>
+        <w:t xml:space="preserve"> </w:t>
+      </w:r>
+      <w:r>
+        <w:rPr>
+          <w:rFonts w:ascii="Cambria" w:hAnsi="Cambria"/>
+        </w:rPr>
+        <w:t>more and more</w:t>
+      </w:r>
+      <w:r>
+        <w:rPr>
+          <w:rFonts w:ascii="Cambria" w:hAnsi="Cambria"/>
+        </w:rPr>
+        <w:t>.</w:t>
+      </w:r>
+      <w:r>
+        <w:rPr>
+          <w:rFonts w:ascii="Cambria" w:hAnsi="Cambria"/>
+        </w:rPr>
+        <w:t xml:space="preserve"> </w:t>
+      </w:r>
       <w:r>
         <w:rPr>
           <w:rFonts w:ascii="Cambria" w:hAnsi="Cambria"/>
         </w:rPr>
         <w:lastRenderedPageBreak/>
-        <w:t xml:space="preserve">A mobile app will </w:t>
-      </w:r>
-      <w:r>
-        <w:rPr>
-          <w:rFonts w:ascii="Cambria" w:hAnsi="Cambria"/>
-        </w:rPr>
-        <w:t xml:space="preserve">be </w:t>
-      </w:r>
-      <w:r>
-        <w:rPr>
-          <w:rFonts w:ascii="Cambria" w:hAnsi="Cambria"/>
-        </w:rPr>
-        <w:t>be</w:t>
-      </w:r>
-      <w:r>
-        <w:rPr>
-          <w:rFonts w:ascii="Cambria" w:hAnsi="Cambria"/>
-        </w:rPr>
-        <w:t>st</w:t>
-      </w:r>
-      <w:r>
-        <w:rPr>
-          <w:rFonts w:ascii="Cambria" w:hAnsi="Cambria"/>
-        </w:rPr>
-        <w:t xml:space="preserve"> suit</w:t>
-      </w:r>
-      <w:r>
-        <w:rPr>
-          <w:rFonts w:ascii="Cambria" w:hAnsi="Cambria"/>
-        </w:rPr>
-        <w:t>ed</w:t>
-      </w:r>
-      <w:r>
-        <w:rPr>
-          <w:rFonts w:ascii="Cambria" w:hAnsi="Cambria"/>
-        </w:rPr>
-        <w:t xml:space="preserve"> for this solution</w:t>
-      </w:r>
-      <w:r>
-        <w:rPr>
-          <w:rFonts w:ascii="Cambria" w:hAnsi="Cambria"/>
-        </w:rPr>
-        <w:t xml:space="preserve"> because writing all the income and expense</w:t>
+        <w:t xml:space="preserve">Likewise, </w:t>
+      </w:r>
+      <w:r>
+        <w:rPr>
+          <w:rFonts w:ascii="Cambria" w:hAnsi="Cambria"/>
+        </w:rPr>
+        <w:t>u</w:t>
+      </w:r>
+      <w:r>
+        <w:rPr>
+          <w:rFonts w:ascii="Cambria" w:hAnsi="Cambria"/>
+        </w:rPr>
+        <w:t>sers can share their progress point</w:t>
       </w:r>
       <w:r>
         <w:rPr>
@@ -3266,97 +3457,127 @@
         <w:rPr>
           <w:rFonts w:ascii="Cambria" w:hAnsi="Cambria"/>
         </w:rPr>
-        <w:t xml:space="preserve"> in a textbook, or a text file will be time</w:t>
-      </w:r>
-      <w:r>
-        <w:rPr>
-          <w:rFonts w:ascii="Cambria" w:hAnsi="Cambria"/>
-        </w:rPr>
-        <w:t>-</w:t>
-      </w:r>
-      <w:r>
-        <w:rPr>
-          <w:rFonts w:ascii="Cambria" w:hAnsi="Cambria"/>
-        </w:rPr>
-        <w:t>consuming and bothering</w:t>
-      </w:r>
-      <w:r>
-        <w:rPr>
-          <w:rFonts w:ascii="Cambria" w:hAnsi="Cambria"/>
-        </w:rPr>
-        <w:t>.</w:t>
-      </w:r>
-      <w:r>
-        <w:rPr>
-          <w:rFonts w:ascii="Cambria" w:hAnsi="Cambria"/>
-        </w:rPr>
-        <w:t xml:space="preserve"> People might use </w:t>
-      </w:r>
-      <w:r>
-        <w:rPr>
-          <w:rFonts w:ascii="Cambria" w:hAnsi="Cambria"/>
-        </w:rPr>
-        <w:t xml:space="preserve">an </w:t>
-      </w:r>
-      <w:r>
-        <w:rPr>
-          <w:rFonts w:ascii="Cambria" w:hAnsi="Cambria"/>
-        </w:rPr>
-        <w:t xml:space="preserve">excel sheet to keep </w:t>
-      </w:r>
-      <w:r>
-        <w:rPr>
-          <w:rFonts w:ascii="Cambria" w:hAnsi="Cambria"/>
-        </w:rPr>
-        <w:t xml:space="preserve">a </w:t>
-      </w:r>
-      <w:r>
-        <w:rPr>
-          <w:rFonts w:ascii="Cambria" w:hAnsi="Cambria"/>
-        </w:rPr>
-        <w:t xml:space="preserve">record of their expenses and income sources. But it will not be as much </w:t>
-      </w:r>
-      <w:r>
-        <w:rPr>
-          <w:rFonts w:ascii="Cambria" w:hAnsi="Cambria"/>
-        </w:rPr>
-        <w:t xml:space="preserve">flexible </w:t>
-      </w:r>
-      <w:r>
-        <w:rPr>
-          <w:rFonts w:ascii="Cambria" w:hAnsi="Cambria"/>
-        </w:rPr>
-        <w:t xml:space="preserve">as the mobile app while visualizing the data in </w:t>
-      </w:r>
-      <w:r>
-        <w:rPr>
-          <w:rFonts w:ascii="Cambria" w:hAnsi="Cambria"/>
-        </w:rPr>
-        <w:t xml:space="preserve">many </w:t>
-      </w:r>
-      <w:r>
-        <w:rPr>
-          <w:rFonts w:ascii="Cambria" w:hAnsi="Cambria"/>
-        </w:rPr>
-        <w:t>different ways.</w:t>
-      </w:r>
-      <w:r>
-        <w:rPr>
-          <w:rFonts w:ascii="Cambria" w:hAnsi="Cambria"/>
-        </w:rPr>
-        <w:t xml:space="preserve"> A mobile app will be simple</w:t>
-      </w:r>
-      <w:r>
-        <w:rPr>
-          <w:rFonts w:ascii="Cambria" w:hAnsi="Cambria"/>
-        </w:rPr>
-        <w:t xml:space="preserve">, </w:t>
-      </w:r>
-      <w:r>
-        <w:rPr>
-          <w:rFonts w:ascii="Cambria" w:hAnsi="Cambria"/>
-        </w:rPr>
-        <w:t>portable</w:t>
+        <w:t xml:space="preserve"> and users with the high progress point will be listed on the ranking system. This will provide a healthy competitive environment. </w:t>
+      </w:r>
+      <w:r>
+        <w:rPr>
+          <w:rFonts w:ascii="Cambria" w:hAnsi="Cambria"/>
+        </w:rPr>
+        <w:t>T</w:t>
+      </w:r>
+      <w:r>
+        <w:rPr>
+          <w:rFonts w:ascii="Cambria" w:hAnsi="Cambria"/>
+        </w:rPr>
+        <w:t>h</w:t>
+      </w:r>
+      <w:r>
+        <w:rPr>
+          <w:rFonts w:ascii="Cambria" w:hAnsi="Cambria"/>
+        </w:rPr>
+        <w:t xml:space="preserve">e </w:t>
+      </w:r>
+      <w:r>
+        <w:rPr>
+          <w:rFonts w:ascii="Cambria" w:hAnsi="Cambria"/>
+        </w:rPr>
+        <w:t>app will answer the when, where, how much, and for what questions of their both incomes and expenses.</w:t>
+      </w:r>
+      <w:r>
+        <w:rPr>
+          <w:rFonts w:ascii="Cambria" w:hAnsi="Cambria"/>
+        </w:rPr>
+        <w:t xml:space="preserve"> This will help users to have better control </w:t>
+      </w:r>
+      <w:r>
+        <w:rPr>
+          <w:rFonts w:ascii="Cambria" w:hAnsi="Cambria"/>
+        </w:rPr>
+        <w:t xml:space="preserve">and </w:t>
+      </w:r>
+      <w:r>
+        <w:rPr>
+          <w:rFonts w:ascii="Cambria" w:hAnsi="Cambria"/>
+        </w:rPr>
+        <w:t xml:space="preserve">make better </w:t>
+      </w:r>
+      <w:r>
+        <w:rPr>
+          <w:rFonts w:ascii="Cambria" w:hAnsi="Cambria"/>
+        </w:rPr>
+        <w:t>decision</w:t>
+      </w:r>
+      <w:r>
+        <w:rPr>
+          <w:rFonts w:ascii="Cambria" w:hAnsi="Cambria"/>
+        </w:rPr>
+        <w:t>s</w:t>
+      </w:r>
+      <w:r>
+        <w:rPr>
+          <w:rFonts w:ascii="Cambria" w:hAnsi="Cambria"/>
+        </w:rPr>
+        <w:t xml:space="preserve"> </w:t>
+      </w:r>
+      <w:r>
+        <w:rPr>
+          <w:rFonts w:ascii="Cambria" w:hAnsi="Cambria"/>
+        </w:rPr>
+        <w:t>about</w:t>
+      </w:r>
+      <w:r>
+        <w:rPr>
+          <w:rFonts w:ascii="Cambria" w:hAnsi="Cambria"/>
+        </w:rPr>
+        <w:t xml:space="preserve"> their expenses and incomes</w:t>
+      </w:r>
+      <w:r>
+        <w:rPr>
+          <w:rFonts w:ascii="Cambria" w:hAnsi="Cambria"/>
+        </w:rPr>
+        <w:t xml:space="preserve"> because they will start working on plan</w:t>
+      </w:r>
+      <w:r>
+        <w:rPr>
+          <w:rFonts w:ascii="Cambria" w:hAnsi="Cambria"/>
+        </w:rPr>
+        <w:t>s</w:t>
+      </w:r>
+      <w:r>
+        <w:rPr>
+          <w:rFonts w:ascii="Cambria" w:hAnsi="Cambria"/>
+        </w:rPr>
+        <w:t xml:space="preserve">. </w:t>
+      </w:r>
+      <w:r>
+        <w:rPr>
+          <w:rFonts w:ascii="Cambria" w:hAnsi="Cambria"/>
+        </w:rPr>
+        <w:t xml:space="preserve">Similarly, </w:t>
+      </w:r>
+      <w:r>
+        <w:rPr>
+          <w:rFonts w:ascii="Cambria" w:hAnsi="Cambria"/>
+        </w:rPr>
+        <w:t>they</w:t>
+      </w:r>
+      <w:r>
+        <w:rPr>
+          <w:rFonts w:ascii="Cambria" w:hAnsi="Cambria"/>
+        </w:rPr>
+        <w:t xml:space="preserve"> will</w:t>
+      </w:r>
+      <w:r>
+        <w:rPr>
+          <w:rFonts w:ascii="Cambria" w:hAnsi="Cambria"/>
+        </w:rPr>
+        <w:t xml:space="preserve"> avoid unnecessary spending, save money as much as possible</w:t>
+      </w:r>
+      <w:r>
+        <w:rPr>
+          <w:rFonts w:ascii="Cambria" w:hAnsi="Cambria"/>
+        </w:rPr>
+        <w:t>, know the area where they are spending money most and less</w:t>
       </w:r>
       <w:r>
         <w:rPr>
@@ -3368,139 +3589,31 @@
         <w:rPr>
           <w:rFonts w:ascii="Cambria" w:hAnsi="Cambria"/>
         </w:rPr>
+        <w:t xml:space="preserve"> and</w:t>
+      </w:r>
+      <w:r>
+        <w:rPr>
+          <w:rFonts w:ascii="Cambria" w:hAnsi="Cambria"/>
+        </w:rPr>
+        <w:t xml:space="preserve"> the high</w:t>
+      </w:r>
+      <w:r>
+        <w:rPr>
+          <w:rFonts w:ascii="Cambria" w:hAnsi="Cambria"/>
+        </w:rPr>
         <w:t xml:space="preserve"> </w:t>
       </w:r>
       <w:r>
         <w:rPr>
           <w:rFonts w:ascii="Cambria" w:hAnsi="Cambria"/>
         </w:rPr>
-        <w:t>easy</w:t>
-      </w:r>
-      <w:r>
-        <w:rPr>
-          <w:rFonts w:ascii="Cambria" w:hAnsi="Cambria"/>
-        </w:rPr>
-        <w:t>,</w:t>
-      </w:r>
-      <w:r>
-        <w:rPr>
-          <w:rFonts w:ascii="Cambria" w:hAnsi="Cambria"/>
-        </w:rPr>
-        <w:t xml:space="preserve"> </w:t>
-      </w:r>
-      <w:r>
-        <w:rPr>
-          <w:rFonts w:ascii="Cambria" w:hAnsi="Cambria"/>
-        </w:rPr>
-        <w:t>and fun to use.</w:t>
-      </w:r>
-      <w:r>
-        <w:rPr>
-          <w:rFonts w:ascii="Cambria" w:hAnsi="Cambria"/>
-        </w:rPr>
-        <w:t xml:space="preserve"> </w:t>
-      </w:r>
-      <w:r>
-        <w:rPr>
-          <w:rFonts w:ascii="Cambria" w:hAnsi="Cambria"/>
-        </w:rPr>
-        <w:t xml:space="preserve"> Th</w:t>
-      </w:r>
-      <w:r>
-        <w:rPr>
-          <w:rFonts w:ascii="Cambria" w:hAnsi="Cambria"/>
-        </w:rPr>
-        <w:t>e</w:t>
-      </w:r>
-      <w:r>
-        <w:rPr>
-          <w:rFonts w:ascii="Cambria" w:hAnsi="Cambria"/>
-        </w:rPr>
-        <w:t xml:space="preserve"> app will save all the expenses and incomes of a user</w:t>
-      </w:r>
-      <w:r>
-        <w:rPr>
-          <w:rFonts w:ascii="Cambria" w:hAnsi="Cambria"/>
-        </w:rPr>
-        <w:t xml:space="preserve"> and give</w:t>
-      </w:r>
-      <w:r>
-        <w:rPr>
-          <w:rFonts w:ascii="Cambria" w:hAnsi="Cambria"/>
-        </w:rPr>
-        <w:t xml:space="preserve"> feedback if they are doing well or not</w:t>
-      </w:r>
-      <w:r>
-        <w:rPr>
-          <w:rFonts w:ascii="Cambria" w:hAnsi="Cambria"/>
-        </w:rPr>
-        <w:t>.</w:t>
-      </w:r>
-      <w:r>
-        <w:rPr>
-          <w:rFonts w:ascii="Cambria" w:hAnsi="Cambria"/>
-        </w:rPr>
-        <w:t xml:space="preserve"> </w:t>
-      </w:r>
-      <w:r>
-        <w:rPr>
-          <w:rFonts w:ascii="Cambria" w:hAnsi="Cambria"/>
-        </w:rPr>
-        <w:t>U</w:t>
-      </w:r>
-      <w:r>
-        <w:rPr>
-          <w:rFonts w:ascii="Cambria" w:hAnsi="Cambria"/>
-        </w:rPr>
-        <w:t xml:space="preserve">sers can access their data anytime wherever they want and their inserted data will be never lost because the data will be saved in the cloud. </w:t>
-      </w:r>
-      <w:r>
-        <w:rPr>
-          <w:rFonts w:ascii="Cambria" w:hAnsi="Cambria"/>
-        </w:rPr>
-        <w:t xml:space="preserve">In the same way, </w:t>
-      </w:r>
-      <w:r>
-        <w:rPr>
-          <w:rFonts w:ascii="Cambria" w:hAnsi="Cambria"/>
-        </w:rPr>
-        <w:t>t</w:t>
-      </w:r>
-      <w:r>
-        <w:rPr>
-          <w:rFonts w:ascii="Cambria" w:hAnsi="Cambria"/>
-        </w:rPr>
-        <w:t xml:space="preserve">hey can also </w:t>
-      </w:r>
-      <w:r>
-        <w:rPr>
-          <w:rFonts w:ascii="Cambria" w:hAnsi="Cambria"/>
-        </w:rPr>
-        <w:t>define a</w:t>
-      </w:r>
-      <w:r>
-        <w:rPr>
-          <w:rFonts w:ascii="Cambria" w:hAnsi="Cambria"/>
-        </w:rPr>
-        <w:t xml:space="preserve"> budget</w:t>
-      </w:r>
-      <w:r>
-        <w:rPr>
-          <w:rFonts w:ascii="Cambria" w:hAnsi="Cambria"/>
-        </w:rPr>
-        <w:t>,</w:t>
-      </w:r>
-      <w:r>
-        <w:rPr>
-          <w:rFonts w:ascii="Cambria" w:hAnsi="Cambria"/>
-        </w:rPr>
-        <w:t xml:space="preserve"> add expenses to it</w:t>
-      </w:r>
-      <w:r>
-        <w:rPr>
-          <w:rFonts w:ascii="Cambria" w:hAnsi="Cambria"/>
-        </w:rPr>
-        <w:t>, and get feedback if they are doing it well or not</w:t>
+        <w:t>earning source</w:t>
+      </w:r>
+      <w:r>
+        <w:rPr>
+          <w:rFonts w:ascii="Cambria" w:hAnsi="Cambria"/>
+        </w:rPr>
+        <w:t>s</w:t>
       </w:r>
       <w:r>
         <w:rPr>
@@ -3508,185 +3621,84 @@
         </w:rPr>
         <w:t xml:space="preserve">. </w:t>
       </w:r>
-      <w:r>
-        <w:rPr>
-          <w:rFonts w:ascii="Cambria" w:hAnsi="Cambria"/>
-        </w:rPr>
-        <w:t xml:space="preserve"> </w:t>
-      </w:r>
-      <w:r>
-        <w:rPr>
-          <w:rFonts w:ascii="Cambria" w:hAnsi="Cambria"/>
-        </w:rPr>
-        <w:t>They</w:t>
-      </w:r>
-      <w:r>
-        <w:rPr>
-          <w:rFonts w:ascii="Cambria" w:hAnsi="Cambria"/>
-        </w:rPr>
-        <w:t xml:space="preserve"> will get</w:t>
-      </w:r>
-      <w:r>
-        <w:rPr>
-          <w:rFonts w:ascii="Cambria" w:hAnsi="Cambria"/>
-        </w:rPr>
-        <w:t xml:space="preserve"> </w:t>
-      </w:r>
-      <w:r>
-        <w:rPr>
-          <w:rFonts w:ascii="Cambria" w:hAnsi="Cambria"/>
-        </w:rPr>
-        <w:t xml:space="preserve">progress points, </w:t>
-      </w:r>
-      <w:r>
-        <w:rPr>
-          <w:rFonts w:ascii="Cambria" w:hAnsi="Cambria"/>
-        </w:rPr>
-        <w:t xml:space="preserve">and </w:t>
-      </w:r>
-      <w:r>
-        <w:rPr>
-          <w:rFonts w:ascii="Cambria" w:hAnsi="Cambria"/>
-        </w:rPr>
-        <w:t xml:space="preserve">badges and </w:t>
-      </w:r>
-      <w:r>
-        <w:rPr>
-          <w:rFonts w:ascii="Cambria" w:hAnsi="Cambria"/>
-        </w:rPr>
-        <w:t xml:space="preserve">even </w:t>
-      </w:r>
-      <w:r>
-        <w:rPr>
-          <w:rFonts w:ascii="Cambria" w:hAnsi="Cambria"/>
-        </w:rPr>
-        <w:t xml:space="preserve">can unlock achievements according to how </w:t>
-      </w:r>
-      <w:r>
-        <w:rPr>
-          <w:rFonts w:ascii="Cambria" w:hAnsi="Cambria"/>
-        </w:rPr>
-        <w:t>regularly</w:t>
-      </w:r>
-      <w:r>
-        <w:rPr>
-          <w:rFonts w:ascii="Cambria" w:hAnsi="Cambria"/>
-        </w:rPr>
-        <w:t xml:space="preserve"> they insert data</w:t>
-      </w:r>
-      <w:r>
-        <w:rPr>
-          <w:rFonts w:ascii="Cambria" w:hAnsi="Cambria"/>
-        </w:rPr>
-        <w:t xml:space="preserve"> in</w:t>
-      </w:r>
-      <w:r>
-        <w:rPr>
-          <w:rFonts w:ascii="Cambria" w:hAnsi="Cambria"/>
-        </w:rPr>
-        <w:t>to</w:t>
-      </w:r>
-      <w:r>
-        <w:rPr>
-          <w:rFonts w:ascii="Cambria" w:hAnsi="Cambria"/>
-        </w:rPr>
-        <w:t xml:space="preserve"> the system</w:t>
-      </w:r>
-      <w:r>
-        <w:rPr>
-          <w:rFonts w:ascii="Cambria" w:hAnsi="Cambria"/>
-        </w:rPr>
-        <w:t xml:space="preserve"> and how well they </w:t>
-      </w:r>
-      <w:r>
-        <w:rPr>
-          <w:rFonts w:ascii="Cambria" w:hAnsi="Cambria"/>
-        </w:rPr>
-        <w:t>will save money</w:t>
-      </w:r>
-      <w:r>
-        <w:rPr>
-          <w:rFonts w:ascii="Cambria" w:hAnsi="Cambria"/>
-        </w:rPr>
-        <w:t>.</w:t>
-      </w:r>
-      <w:r>
-        <w:rPr>
-          <w:rFonts w:ascii="Cambria" w:hAnsi="Cambria"/>
-        </w:rPr>
-        <w:t xml:space="preserve"> This will </w:t>
-      </w:r>
-      <w:r>
-        <w:rPr>
-          <w:rFonts w:ascii="Cambria" w:hAnsi="Cambria"/>
-        </w:rPr>
-        <w:t xml:space="preserve">motivate and </w:t>
-      </w:r>
-      <w:r>
-        <w:rPr>
-          <w:rFonts w:ascii="Cambria" w:hAnsi="Cambria"/>
-        </w:rPr>
-        <w:t xml:space="preserve">encourage </w:t>
-      </w:r>
-      <w:r>
-        <w:rPr>
-          <w:rFonts w:ascii="Cambria" w:hAnsi="Cambria"/>
-        </w:rPr>
-        <w:t>them</w:t>
-      </w:r>
-      <w:r>
-        <w:rPr>
-          <w:rFonts w:ascii="Cambria" w:hAnsi="Cambria"/>
-        </w:rPr>
-        <w:t xml:space="preserve"> to keep using </w:t>
-      </w:r>
-      <w:r>
-        <w:rPr>
-          <w:rFonts w:ascii="Cambria" w:hAnsi="Cambria"/>
-        </w:rPr>
-        <w:t>the app</w:t>
-      </w:r>
-      <w:r>
-        <w:rPr>
-          <w:rFonts w:ascii="Cambria" w:hAnsi="Cambria"/>
-        </w:rPr>
-        <w:t xml:space="preserve"> </w:t>
-      </w:r>
-      <w:r>
-        <w:rPr>
-          <w:rFonts w:ascii="Cambria" w:hAnsi="Cambria"/>
-        </w:rPr>
-        <w:t>more and more</w:t>
-      </w:r>
-      <w:r>
-        <w:rPr>
-          <w:rFonts w:ascii="Cambria" w:hAnsi="Cambria"/>
-        </w:rPr>
-        <w:t>.</w:t>
-      </w:r>
-      <w:r>
-        <w:rPr>
-          <w:rFonts w:ascii="Cambria" w:hAnsi="Cambria"/>
-        </w:rPr>
-        <w:t xml:space="preserve"> </w:t>
-      </w:r>
-      <w:r>
-        <w:rPr>
-          <w:rFonts w:ascii="Cambria" w:hAnsi="Cambria"/>
-        </w:rPr>
-        <w:t xml:space="preserve">Likewise, </w:t>
-      </w:r>
-      <w:r>
-        <w:rPr>
-          <w:rFonts w:ascii="Cambria" w:hAnsi="Cambria"/>
-        </w:rPr>
-        <w:t>u</w:t>
-      </w:r>
-      <w:r>
-        <w:rPr>
-          <w:rFonts w:ascii="Cambria" w:hAnsi="Cambria"/>
-        </w:rPr>
-        <w:t>sers can share their progress point</w:t>
+    </w:p>
+    <w:p>
+      <w:pPr>
+        <w:pStyle w:val="Heading1"/>
+        <w:spacing w:before="0" w:line="276" w:lineRule="auto"/>
+        <w:rPr>
+          <w:rFonts w:ascii="Cambria" w:hAnsi="Cambria"/>
+          <w:b/>
+          <w:bCs/>
+          <w:color w:val="000000" w:themeColor="text1"/>
+        </w:rPr>
+      </w:pPr>
+      <w:r>
+        <w:rPr>
+          <w:rFonts w:ascii="Cambria" w:hAnsi="Cambria"/>
+          <w:b/>
+          <w:bCs/>
+          <w:color w:val="000000" w:themeColor="text1"/>
+        </w:rPr>
+        <w:t>Research Questions</w:t>
+      </w:r>
+    </w:p>
+    <w:p>
+      <w:pPr>
+        <w:pStyle w:val="ListParagraph"/>
+        <w:numPr>
+          <w:ilvl w:val="0"/>
+          <w:numId w:val="3"/>
+        </w:numPr>
+        <w:spacing w:line="276" w:lineRule="auto"/>
+        <w:ind w:left="360"/>
+        <w:rPr>
+          <w:rFonts w:ascii="Cambria" w:hAnsi="Cambria"/>
+        </w:rPr>
+      </w:pPr>
+      <w:r>
+        <w:rPr>
+          <w:rFonts w:ascii="Cambria" w:hAnsi="Cambria"/>
+        </w:rPr>
+        <w:t>How people spend and earns money?</w:t>
+      </w:r>
+    </w:p>
+    <w:p>
+      <w:pPr>
+        <w:pStyle w:val="ListParagraph"/>
+        <w:numPr>
+          <w:ilvl w:val="0"/>
+          <w:numId w:val="3"/>
+        </w:numPr>
+        <w:spacing w:line="276" w:lineRule="auto"/>
+        <w:ind w:left="360"/>
+        <w:rPr>
+          <w:rFonts w:ascii="Cambria" w:hAnsi="Cambria"/>
+        </w:rPr>
+      </w:pPr>
+      <w:r>
+        <w:rPr>
+          <w:rFonts w:ascii="Cambria" w:hAnsi="Cambria"/>
+        </w:rPr>
+        <w:t>How can be people encouraged to</w:t>
+      </w:r>
+      <w:r>
+        <w:rPr>
+          <w:rFonts w:ascii="Cambria" w:hAnsi="Cambria"/>
+        </w:rPr>
+        <w:t xml:space="preserve"> track their expense</w:t>
+      </w:r>
+      <w:r>
+        <w:rPr>
+          <w:rFonts w:ascii="Cambria" w:hAnsi="Cambria"/>
+        </w:rPr>
+        <w:t>s,</w:t>
+      </w:r>
+      <w:r>
+        <w:rPr>
+          <w:rFonts w:ascii="Cambria" w:hAnsi="Cambria"/>
+        </w:rPr>
+        <w:t xml:space="preserve"> income</w:t>
       </w:r>
       <w:r>
         <w:rPr>
@@ -3698,172 +3710,64 @@
         <w:rPr>
           <w:rFonts w:ascii="Cambria" w:hAnsi="Cambria"/>
         </w:rPr>
-        <w:t xml:space="preserve"> and users with the high progress point will be listed on the ranking system. This will provide a healthy competitive environment. </w:t>
-      </w:r>
-      <w:r>
-        <w:rPr>
-          <w:rFonts w:ascii="Cambria" w:hAnsi="Cambria"/>
-        </w:rPr>
-        <w:t>T</w:t>
-      </w:r>
-      <w:r>
-        <w:rPr>
-          <w:rFonts w:ascii="Cambria" w:hAnsi="Cambria"/>
-        </w:rPr>
-        <w:t>h</w:t>
-      </w:r>
-      <w:r>
-        <w:rPr>
-          <w:rFonts w:ascii="Cambria" w:hAnsi="Cambria"/>
-        </w:rPr>
-        <w:t xml:space="preserve">e </w:t>
-      </w:r>
-      <w:r>
-        <w:rPr>
-          <w:rFonts w:ascii="Cambria" w:hAnsi="Cambria"/>
-        </w:rPr>
-        <w:t>app will answer the when, where, how much, and for what questions of their both incomes and expenses.</w:t>
-      </w:r>
-      <w:r>
-        <w:rPr>
-          <w:rFonts w:ascii="Cambria" w:hAnsi="Cambria"/>
-        </w:rPr>
-        <w:t xml:space="preserve"> This will help users to have better control </w:t>
-      </w:r>
-      <w:r>
-        <w:rPr>
-          <w:rFonts w:ascii="Cambria" w:hAnsi="Cambria"/>
-        </w:rPr>
-        <w:t xml:space="preserve">and </w:t>
-      </w:r>
-      <w:r>
-        <w:rPr>
-          <w:rFonts w:ascii="Cambria" w:hAnsi="Cambria"/>
-        </w:rPr>
-        <w:t xml:space="preserve">make better </w:t>
-      </w:r>
-      <w:r>
-        <w:rPr>
-          <w:rFonts w:ascii="Cambria" w:hAnsi="Cambria"/>
-        </w:rPr>
-        <w:t>decision</w:t>
-      </w:r>
-      <w:r>
-        <w:rPr>
-          <w:rFonts w:ascii="Cambria" w:hAnsi="Cambria"/>
-        </w:rPr>
-        <w:t>s</w:t>
-      </w:r>
-      <w:r>
-        <w:rPr>
-          <w:rFonts w:ascii="Cambria" w:hAnsi="Cambria"/>
-        </w:rPr>
-        <w:t xml:space="preserve"> </w:t>
-      </w:r>
-      <w:r>
-        <w:rPr>
-          <w:rFonts w:ascii="Cambria" w:hAnsi="Cambria"/>
-        </w:rPr>
-        <w:t>about</w:t>
-      </w:r>
-      <w:r>
-        <w:rPr>
-          <w:rFonts w:ascii="Cambria" w:hAnsi="Cambria"/>
-        </w:rPr>
-        <w:t xml:space="preserve"> their expenses and incomes</w:t>
-      </w:r>
-      <w:r>
-        <w:rPr>
-          <w:rFonts w:ascii="Cambria" w:hAnsi="Cambria"/>
-        </w:rPr>
-        <w:t xml:space="preserve"> because they will start working on plan</w:t>
-      </w:r>
-      <w:r>
-        <w:rPr>
-          <w:rFonts w:ascii="Cambria" w:hAnsi="Cambria"/>
-        </w:rPr>
-        <w:t>s</w:t>
-      </w:r>
-      <w:r>
-        <w:rPr>
-          <w:rFonts w:ascii="Cambria" w:hAnsi="Cambria"/>
-        </w:rPr>
-        <w:t xml:space="preserve">. </w:t>
-      </w:r>
-      <w:r>
-        <w:rPr>
-          <w:rFonts w:ascii="Cambria" w:hAnsi="Cambria"/>
-        </w:rPr>
-        <w:t xml:space="preserve">Similarly, </w:t>
-      </w:r>
-      <w:proofErr w:type="gramStart"/>
-      <w:r>
-        <w:rPr>
-          <w:rFonts w:ascii="Cambria" w:hAnsi="Cambria"/>
-        </w:rPr>
-        <w:t>They</w:t>
-      </w:r>
-      <w:proofErr w:type="gramEnd"/>
-      <w:r>
-        <w:rPr>
-          <w:rFonts w:ascii="Cambria" w:hAnsi="Cambria"/>
-        </w:rPr>
-        <w:t xml:space="preserve"> will</w:t>
-      </w:r>
-      <w:r>
-        <w:rPr>
-          <w:rFonts w:ascii="Cambria" w:hAnsi="Cambria"/>
-        </w:rPr>
-        <w:t xml:space="preserve"> avoid unnecessary spending, save money as much as possible</w:t>
-      </w:r>
-      <w:r>
-        <w:rPr>
-          <w:rFonts w:ascii="Cambria" w:hAnsi="Cambria"/>
-        </w:rPr>
-        <w:t>, know the area where they are spending money most and less</w:t>
-      </w:r>
-      <w:r>
-        <w:rPr>
-          <w:rFonts w:ascii="Cambria" w:hAnsi="Cambria"/>
-        </w:rPr>
-        <w:t>,</w:t>
-      </w:r>
-      <w:r>
-        <w:rPr>
-          <w:rFonts w:ascii="Cambria" w:hAnsi="Cambria"/>
-        </w:rPr>
         <w:t xml:space="preserve"> and</w:t>
       </w:r>
       <w:r>
         <w:rPr>
           <w:rFonts w:ascii="Cambria" w:hAnsi="Cambria"/>
         </w:rPr>
-        <w:t xml:space="preserve"> the high</w:t>
-      </w:r>
-      <w:r>
-        <w:rPr>
-          <w:rFonts w:ascii="Cambria" w:hAnsi="Cambria"/>
-        </w:rPr>
-        <w:t xml:space="preserve"> </w:t>
-      </w:r>
-      <w:r>
-        <w:rPr>
-          <w:rFonts w:ascii="Cambria" w:hAnsi="Cambria"/>
-        </w:rPr>
-        <w:t>earning source</w:t>
-      </w:r>
-      <w:r>
-        <w:rPr>
-          <w:rFonts w:ascii="Cambria" w:hAnsi="Cambria"/>
-        </w:rPr>
-        <w:t>s</w:t>
-      </w:r>
-      <w:r>
-        <w:rPr>
-          <w:rFonts w:ascii="Cambria" w:hAnsi="Cambria"/>
-        </w:rPr>
-        <w:t xml:space="preserve">. </w:t>
-      </w:r>
+        <w:t xml:space="preserve"> save money</w:t>
+      </w:r>
+      <w:r>
+        <w:rPr>
+          <w:rFonts w:ascii="Cambria" w:hAnsi="Cambria"/>
+        </w:rPr>
+        <w:t>?</w:t>
+      </w:r>
+    </w:p>
+    <w:p>
+      <w:pPr>
+        <w:pStyle w:val="ListParagraph"/>
+        <w:numPr>
+          <w:ilvl w:val="0"/>
+          <w:numId w:val="3"/>
+        </w:numPr>
+        <w:spacing w:line="276" w:lineRule="auto"/>
+        <w:ind w:left="360"/>
+        <w:rPr>
+          <w:rFonts w:ascii="Cambria" w:hAnsi="Cambria"/>
+        </w:rPr>
+      </w:pPr>
+      <w:r>
+        <w:rPr>
+          <w:rFonts w:ascii="Cambria" w:hAnsi="Cambria"/>
+        </w:rPr>
+        <w:t>What are the ethical considerations while storing the data of the</w:t>
+      </w:r>
+      <w:r>
+        <w:rPr>
+          <w:rFonts w:ascii="Cambria" w:hAnsi="Cambria"/>
+        </w:rPr>
+        <w:t xml:space="preserve"> different</w:t>
+      </w:r>
+      <w:r>
+        <w:rPr>
+          <w:rFonts w:ascii="Cambria" w:hAnsi="Cambria"/>
+        </w:rPr>
+        <w:t xml:space="preserve"> users related to their expenses and incomes?</w:t>
+      </w:r>
+    </w:p>
+    <w:p>
+      <w:pPr>
+        <w:spacing w:line="276" w:lineRule="auto"/>
+        <w:jc w:val="both"/>
+      </w:pPr>
+    </w:p>
+    <w:p>
+      <w:pPr>
+        <w:spacing w:line="276" w:lineRule="auto"/>
+        <w:jc w:val="both"/>
+      </w:pPr>
     </w:p>
     <w:sectPr>
       <w:pgSz w:w="12240" w:h="15840"/>
@@ -3878,9 +3782,9 @@
 <file path=word/numbering.xml><?xml version="1.0" encoding="utf-8"?>
 <w:numbering xmlns:wpc="http://schemas.microsoft.com/office/word/2010/wordprocessingCanvas" xmlns:cx="http://schemas.microsoft.com/office/drawing/2014/chartex" xmlns:cx1="http://schemas.microsoft.com/office/drawing/2015/9/8/chartex" xmlns:cx2="http://schemas.microsoft.com/office/drawing/2015/10/21/chartex" xmlns:cx3="http://schemas.microsoft.com/office/drawing/2016/5/9/chartex" xmlns:cx4="http://schemas.microsoft.com/office/drawing/2016/5/10/chartex" xmlns:cx5="http://schemas.microsoft.com/office/drawing/2016/5/11/chartex" xmlns:cx6="http://schemas.microsoft.com/office/drawing/2016/5/12/chartex" xmlns:cx7="http://schemas.microsoft.com/office/drawing/2016/5/13/chartex" xmlns:cx8="http://schemas.microsoft.com/office/drawing/2016/5/14/chartex" xmlns:mc="http://schemas.openxmlformats.org/markup-compatibility/2006" xmlns:aink="http://schemas.microsoft.com/office/drawing/2016/ink" xmlns:am3d="http://schemas.microsoft.com/office/drawing/2017/model3d" xmlns:o="urn:schemas-microsoft-com:office:office" xmlns:r="http://schemas.openxmlformats.org/officeDocument/2006/relationships" xmlns:m="http://schemas.openxmlformats.org/officeDocument/2006/math" xmlns:v="urn:schemas-microsoft-com:vml" xmlns:wp14="http://schemas.microsoft.com/office/word/2010/wordprocessingDrawing" xmlns:wp="http://schemas.openxmlformats.org/drawingml/2006/wordprocessingDrawing" xmlns:w10="urn:schemas-microsoft-com:office:word" xmlns:w="http://schemas.openxmlformats.org/wordprocessingml/2006/main" xmlns:w14="http://schemas.microsoft.com/office/word/2010/wordml" xmlns:w15="http://schemas.microsoft.com/office/word/2012/wordml" xmlns:w16cex="http://schemas.microsoft.com/office/word/2018/wordml/cex" xmlns:w16cid="http://schemas.microsoft.com/office/word/2016/wordml/cid" xmlns:w16="http://schemas.microsoft.com/office/word/2018/wordml" xmlns:w16sdtdh="http://schemas.microsoft.com/office/word/2020/wordml/sdtdatahash" xmlns:w16se="http://schemas.microsoft.com/office/word/2015/wordml/symex" xmlns:wpg="http://schemas.microsoft.com/office/word/2010/wordprocessingGroup" xmlns:wpi="http://schemas.microsoft.com/office/word/2010/wordprocessingInk" xmlns:wne="http://schemas.microsoft.com/office/word/2006/wordml" xmlns:wps="http://schemas.microsoft.com/office/word/2010/wordprocessingShape" mc:Ignorable="w14 w15 w16se w16cid w16 w16cex w16sdtdh wp14">
   <w:abstractNum w:abstractNumId="0" w15:restartNumberingAfterBreak="0">
-    <w:nsid w:val="607C4868"/>
+    <w:nsid w:val="33895034"/>
     <w:multiLevelType w:val="hybridMultilevel"/>
-    <w:tmpl w:val="1512A8A4"/>
+    <w:tmpl w:val="50A2CD80"/>
     <w:lvl w:ilvl="0" w:tplc="04090001">
       <w:start w:val="1"/>
       <w:numFmt w:val="bullet"/>
@@ -3991,6 +3895,119 @@
     </w:lvl>
   </w:abstractNum>
   <w:abstractNum w:abstractNumId="1" w15:restartNumberingAfterBreak="0">
+    <w:nsid w:val="607C4868"/>
+    <w:multiLevelType w:val="hybridMultilevel"/>
+    <w:tmpl w:val="1512A8A4"/>
+    <w:lvl w:ilvl="0" w:tplc="04090001">
+      <w:start w:val="1"/>
+      <w:numFmt w:val="bullet"/>
+      <w:lvlText w:val=""/>
+      <w:lvlJc w:val="left"/>
+      <w:pPr>
+        <w:ind w:left="720" w:hanging="360"/>
+      </w:pPr>
+      <w:rPr>
+        <w:rFonts w:ascii="Symbol" w:hAnsi="Symbol" w:hint="default"/>
+      </w:rPr>
+    </w:lvl>
+    <w:lvl w:ilvl="1" w:tplc="04090003" w:tentative="1">
+      <w:start w:val="1"/>
+      <w:numFmt w:val="bullet"/>
+      <w:lvlText w:val="o"/>
+      <w:lvlJc w:val="left"/>
+      <w:pPr>
+        <w:ind w:left="1440" w:hanging="360"/>
+      </w:pPr>
+      <w:rPr>
+        <w:rFonts w:ascii="Courier New" w:hAnsi="Courier New" w:cs="Courier New" w:hint="default"/>
+      </w:rPr>
+    </w:lvl>
+    <w:lvl w:ilvl="2" w:tplc="04090005" w:tentative="1">
+      <w:start w:val="1"/>
+      <w:numFmt w:val="bullet"/>
+      <w:lvlText w:val=""/>
+      <w:lvlJc w:val="left"/>
+      <w:pPr>
+        <w:ind w:left="2160" w:hanging="360"/>
+      </w:pPr>
+      <w:rPr>
+        <w:rFonts w:ascii="Wingdings" w:hAnsi="Wingdings" w:hint="default"/>
+      </w:rPr>
+    </w:lvl>
+    <w:lvl w:ilvl="3" w:tplc="04090001" w:tentative="1">
+      <w:start w:val="1"/>
+      <w:numFmt w:val="bullet"/>
+      <w:lvlText w:val=""/>
+      <w:lvlJc w:val="left"/>
+      <w:pPr>
+        <w:ind w:left="2880" w:hanging="360"/>
+      </w:pPr>
+      <w:rPr>
+        <w:rFonts w:ascii="Symbol" w:hAnsi="Symbol" w:hint="default"/>
+      </w:rPr>
+    </w:lvl>
+    <w:lvl w:ilvl="4" w:tplc="04090003" w:tentative="1">
+      <w:start w:val="1"/>
+      <w:numFmt w:val="bullet"/>
+      <w:lvlText w:val="o"/>
+      <w:lvlJc w:val="left"/>
+      <w:pPr>
+        <w:ind w:left="3600" w:hanging="360"/>
+      </w:pPr>
+      <w:rPr>
+        <w:rFonts w:ascii="Courier New" w:hAnsi="Courier New" w:cs="Courier New" w:hint="default"/>
+      </w:rPr>
+    </w:lvl>
+    <w:lvl w:ilvl="5" w:tplc="04090005" w:tentative="1">
+      <w:start w:val="1"/>
+      <w:numFmt w:val="bullet"/>
+      <w:lvlText w:val=""/>
+      <w:lvlJc w:val="left"/>
+      <w:pPr>
+        <w:ind w:left="4320" w:hanging="360"/>
+      </w:pPr>
+      <w:rPr>
+        <w:rFonts w:ascii="Wingdings" w:hAnsi="Wingdings" w:hint="default"/>
+      </w:rPr>
+    </w:lvl>
+    <w:lvl w:ilvl="6" w:tplc="04090001" w:tentative="1">
+      <w:start w:val="1"/>
+      <w:numFmt w:val="bullet"/>
+      <w:lvlText w:val=""/>
+      <w:lvlJc w:val="left"/>
+      <w:pPr>
+        <w:ind w:left="5040" w:hanging="360"/>
+      </w:pPr>
+      <w:rPr>
+        <w:rFonts w:ascii="Symbol" w:hAnsi="Symbol" w:hint="default"/>
+      </w:rPr>
+    </w:lvl>
+    <w:lvl w:ilvl="7" w:tplc="04090003" w:tentative="1">
+      <w:start w:val="1"/>
+      <w:numFmt w:val="bullet"/>
+      <w:lvlText w:val="o"/>
+      <w:lvlJc w:val="left"/>
+      <w:pPr>
+        <w:ind w:left="5760" w:hanging="360"/>
+      </w:pPr>
+      <w:rPr>
+        <w:rFonts w:ascii="Courier New" w:hAnsi="Courier New" w:cs="Courier New" w:hint="default"/>
+      </w:rPr>
+    </w:lvl>
+    <w:lvl w:ilvl="8" w:tplc="04090005" w:tentative="1">
+      <w:start w:val="1"/>
+      <w:numFmt w:val="bullet"/>
+      <w:lvlText w:val=""/>
+      <w:lvlJc w:val="left"/>
+      <w:pPr>
+        <w:ind w:left="6480" w:hanging="360"/>
+      </w:pPr>
+      <w:rPr>
+        <w:rFonts w:ascii="Wingdings" w:hAnsi="Wingdings" w:hint="default"/>
+      </w:rPr>
+    </w:lvl>
+  </w:abstractNum>
+  <w:abstractNum w:abstractNumId="2" w15:restartNumberingAfterBreak="0">
     <w:nsid w:val="78BE60BA"/>
     <w:multiLevelType w:val="hybridMultilevel"/>
     <w:tmpl w:val="1564F0EE"/>
@@ -4104,9 +4121,12 @@
     </w:lvl>
   </w:abstractNum>
   <w:num w:numId="1">
+    <w:abstractNumId w:val="2"/>
+  </w:num>
+  <w:num w:numId="2">
     <w:abstractNumId w:val="1"/>
   </w:num>
-  <w:num w:numId="2">
+  <w:num w:numId="3">
     <w:abstractNumId w:val="0"/>
   </w:num>
 </w:numbering>
@@ -4558,7 +4578,6 @@
   <w:style w:type="character" w:default="1" w:styleId="DefaultParagraphFont">
     <w:name w:val="Default Paragraph Font"/>
     <w:uiPriority w:val="1"/>
-    <w:semiHidden/>
     <w:unhideWhenUsed/>
   </w:style>
   <w:style w:type="table" w:default="1" w:styleId="TableNormal">

</xml_diff>